<commit_message>
add readme docx, add magn calibration .m file
</commit_message>
<xml_diff>
--- a/说明文档.docx
+++ b/说明文档.docx
@@ -1386,12 +1386,14 @@
         </w:rPr>
         <w:t>与上位机连接，上位机读取到数据，通过串口发送给电脑，电脑上打开超级终端（如</w:t>
       </w:r>
+      <w:proofErr w:type="spellStart"/>
       <w:r>
         <w:rPr>
           <w:rFonts w:hint="eastAsia"/>
         </w:rPr>
         <w:t>securityCRT</w:t>
       </w:r>
+      <w:proofErr w:type="spellEnd"/>
       <w:r>
         <w:rPr>
           <w:rFonts w:hint="eastAsia"/>
@@ -1402,6 +1404,12 @@
         <w:rPr>
           <w:rFonts w:hint="eastAsia"/>
         </w:rPr>
+        <w:t>data.</w:t>
+      </w:r>
+      <w:r>
+        <w:rPr>
+          <w:rFonts w:hint="eastAsia"/>
+        </w:rPr>
         <w:t>txt</w:t>
       </w:r>
       <w:r>
@@ -1472,6 +1480,12 @@
           <w:rFonts w:hint="eastAsia"/>
         </w:rPr>
         <w:t>列的形式。</w:t>
+      </w:r>
+      <w:r>
+        <w:rPr>
+          <w:rFonts w:hint="eastAsia"/>
+        </w:rPr>
+        <w:t>注意不要有空行或不完整行。</w:t>
       </w:r>
     </w:p>
     <w:p>
@@ -1607,6 +1621,9 @@
           <w:numId w:val="2"/>
         </w:numPr>
         <w:ind w:firstLineChars="0"/>
+        <w:rPr>
+          <w:rFonts w:hint="eastAsia"/>
+        </w:rPr>
       </w:pPr>
       <w:r>
         <w:rPr>
@@ -1614,294 +1631,800 @@
         </w:rPr>
         <w:t>利用</w:t>
       </w:r>
+      <w:proofErr w:type="spellStart"/>
       <w:r>
         <w:rPr>
           <w:rFonts w:hint="eastAsia"/>
         </w:rPr>
         <w:t>matlab</w:t>
       </w:r>
+      <w:proofErr w:type="spellEnd"/>
       <w:r>
         <w:rPr>
           <w:rFonts w:hint="eastAsia"/>
         </w:rPr>
         <w:t>的椭球拟合函数拟合椭球参数。</w:t>
       </w:r>
-    </w:p>
-    <w:p>
-      <w:pPr>
-        <w:ind w:leftChars="405" w:left="850"/>
-        <w:rPr>
-          <w:i/>
-        </w:rPr>
-      </w:pPr>
-      <w:r>
-        <w:t>d</w:t>
-      </w:r>
-      <w:r>
-        <w:rPr>
-          <w:i/>
-        </w:rPr>
-        <w:t>ata=load('data.txt');</w:t>
-      </w:r>
-    </w:p>
-    <w:p>
-      <w:pPr>
-        <w:ind w:leftChars="405" w:left="850"/>
-        <w:rPr>
-          <w:i/>
-        </w:rPr>
-      </w:pPr>
-      <w:r>
-        <w:rPr>
-          <w:i/>
-        </w:rPr>
-        <w:t>mag=data;</w:t>
-      </w:r>
-    </w:p>
-    <w:p>
-      <w:pPr>
-        <w:ind w:leftChars="405" w:left="850"/>
-        <w:rPr>
-          <w:i/>
-        </w:rPr>
-      </w:pPr>
-      <w:r>
-        <w:rPr>
-          <w:i/>
-        </w:rPr>
-        <w:t xml:space="preserve"> [ center, radii, evecs, v ] = ellipsoid_fit(mag,1);</w:t>
-      </w:r>
-    </w:p>
-    <w:p>
-      <w:pPr>
-        <w:ind w:leftChars="405" w:left="850"/>
-        <w:rPr>
-          <w:i/>
-        </w:rPr>
-      </w:pPr>
-      <w:r>
-        <w:rPr>
-          <w:i/>
-        </w:rPr>
-        <w:t>&gt;&gt; center</w:t>
-      </w:r>
-    </w:p>
-    <w:p>
-      <w:pPr>
-        <w:ind w:leftChars="405" w:left="850"/>
-        <w:rPr>
-          <w:i/>
-        </w:rPr>
-      </w:pPr>
-      <w:r>
-        <w:rPr>
-          <w:i/>
-        </w:rPr>
-        <w:t>center =</w:t>
-      </w:r>
-    </w:p>
-    <w:p>
-      <w:pPr>
-        <w:ind w:leftChars="405" w:left="850"/>
-        <w:rPr>
-          <w:i/>
-        </w:rPr>
-      </w:pPr>
-      <w:r>
-        <w:rPr>
-          <w:i/>
-        </w:rPr>
-        <w:t xml:space="preserve">  132.7803</w:t>
-      </w:r>
-    </w:p>
-    <w:p>
-      <w:pPr>
-        <w:ind w:leftChars="405" w:left="850"/>
-        <w:rPr>
-          <w:i/>
-        </w:rPr>
-      </w:pPr>
-      <w:r>
-        <w:rPr>
-          <w:i/>
-        </w:rPr>
-        <w:t xml:space="preserve">   82.9096</w:t>
-      </w:r>
-    </w:p>
-    <w:p>
-      <w:pPr>
-        <w:ind w:leftChars="405" w:left="850"/>
-        <w:rPr>
-          <w:i/>
-        </w:rPr>
-      </w:pPr>
-      <w:r>
-        <w:rPr>
-          <w:i/>
-        </w:rPr>
-        <w:t xml:space="preserve">   30.7253</w:t>
-      </w:r>
-    </w:p>
-    <w:p>
-      <w:pPr>
-        <w:ind w:leftChars="405" w:left="850"/>
-        <w:rPr>
-          <w:i/>
-        </w:rPr>
-      </w:pPr>
-    </w:p>
-    <w:p>
-      <w:pPr>
-        <w:ind w:leftChars="405" w:left="850"/>
-        <w:rPr>
-          <w:i/>
-        </w:rPr>
-      </w:pPr>
-      <w:r>
-        <w:rPr>
-          <w:i/>
-        </w:rPr>
-        <w:t>&gt;&gt; radii</w:t>
-      </w:r>
-    </w:p>
-    <w:p>
-      <w:pPr>
-        <w:ind w:leftChars="405" w:left="850"/>
-        <w:rPr>
-          <w:i/>
-        </w:rPr>
-      </w:pPr>
-      <w:r>
-        <w:rPr>
-          <w:i/>
-        </w:rPr>
-        <w:t>radii =</w:t>
-      </w:r>
-    </w:p>
-    <w:p>
-      <w:pPr>
-        <w:ind w:leftChars="405" w:left="850"/>
-        <w:rPr>
-          <w:i/>
-        </w:rPr>
-      </w:pPr>
-      <w:r>
-        <w:rPr>
-          <w:i/>
-        </w:rPr>
-        <w:t xml:space="preserve">  386.8008</w:t>
-      </w:r>
-    </w:p>
-    <w:p>
-      <w:pPr>
-        <w:ind w:leftChars="405" w:left="850"/>
-        <w:rPr>
-          <w:i/>
-        </w:rPr>
-      </w:pPr>
-      <w:r>
-        <w:rPr>
-          <w:i/>
-        </w:rPr>
-        <w:t xml:space="preserve">  381.2543</w:t>
-      </w:r>
-    </w:p>
-    <w:p>
-      <w:pPr>
-        <w:ind w:leftChars="405" w:left="850"/>
-        <w:rPr>
-          <w:i/>
-        </w:rPr>
-      </w:pPr>
-      <w:r>
-        <w:rPr>
-          <w:i/>
-        </w:rPr>
-        <w:t xml:space="preserve">  341.8893</w:t>
-      </w:r>
-    </w:p>
-    <w:p>
-      <w:pPr>
-        <w:rPr>
-          <w:i/>
-        </w:rPr>
-      </w:pPr>
-    </w:p>
-    <w:p>
-      <w:pPr>
-        <w:ind w:leftChars="404" w:left="850" w:hangingChars="1" w:hanging="2"/>
-        <w:rPr>
-          <w:i/>
-        </w:rPr>
-      </w:pPr>
-      <w:r>
-        <w:rPr>
-          <w:i/>
-        </w:rPr>
-        <w:t>&gt;&gt; frac=1./radii*500</w:t>
-      </w:r>
-    </w:p>
-    <w:p>
-      <w:pPr>
-        <w:ind w:leftChars="404" w:left="850" w:hangingChars="1" w:hanging="2"/>
-        <w:rPr>
-          <w:i/>
-        </w:rPr>
-      </w:pPr>
-      <w:r>
-        <w:rPr>
-          <w:i/>
-        </w:rPr>
-        <w:t>frac</w:t>
-      </w:r>
-      <w:r>
-        <w:rPr>
-          <w:i/>
-        </w:rPr>
+      <w:r>
+        <w:rPr>
+          <w:rFonts w:hint="eastAsia"/>
+        </w:rPr>
+        <w:t>在</w:t>
+      </w:r>
+      <w:proofErr w:type="spellStart"/>
+      <w:r>
+        <w:rPr>
+          <w:rFonts w:hint="eastAsia"/>
+        </w:rPr>
+        <w:t>matlab</w:t>
+      </w:r>
+      <w:proofErr w:type="spellEnd"/>
+      <w:r>
+        <w:rPr>
+          <w:rFonts w:hint="eastAsia"/>
+        </w:rPr>
+        <w:t>中运行</w:t>
+      </w:r>
+      <w:proofErr w:type="spellStart"/>
+      <w:r>
+        <w:t>drawEllipse</w:t>
+      </w:r>
+      <w:r>
+        <w:rPr>
+          <w:rFonts w:hint="eastAsia"/>
+        </w:rPr>
+        <w:t>.m</w:t>
+      </w:r>
+      <w:proofErr w:type="spellEnd"/>
+      <w:r>
+        <w:rPr>
+          <w:rFonts w:hint="eastAsia"/>
+        </w:rPr>
+        <w:t>程序，会在命令窗口显示磁罗盘零偏和标度因数的修正值。标定结果会</w:t>
+      </w:r>
+      <w:r>
+        <w:rPr>
+          <w:rFonts w:hint="eastAsia"/>
+        </w:rPr>
+        <w:t>plot</w:t>
+      </w:r>
+      <w:r>
+        <w:rPr>
+          <w:rFonts w:hint="eastAsia"/>
+        </w:rPr>
+        <w:t>出来。</w:t>
+      </w:r>
+    </w:p>
+    <w:p>
+      <w:pPr>
+        <w:keepNext/>
+        <w:jc w:val="center"/>
+      </w:pPr>
+      <w:r>
+        <w:rPr>
+          <w:noProof/>
+        </w:rPr>
+        <w:drawing>
+          <wp:inline distT="0" distB="0" distL="0" distR="0" wp14:anchorId="4D1BC954" wp14:editId="3E076A1E">
+            <wp:extent cx="2809037" cy="2814829"/>
+            <wp:effectExtent l="0" t="0" r="0" b="0"/>
+            <wp:docPr id="5" name="图片 5"/>
+            <wp:cNvGraphicFramePr>
+              <a:graphicFrameLocks xmlns:a="http://schemas.openxmlformats.org/drawingml/2006/main" noChangeAspect="1"/>
+            </wp:cNvGraphicFramePr>
+            <a:graphic xmlns:a="http://schemas.openxmlformats.org/drawingml/2006/main">
+              <a:graphicData uri="http://schemas.openxmlformats.org/drawingml/2006/picture">
+                <pic:pic xmlns:pic="http://schemas.openxmlformats.org/drawingml/2006/picture">
+                  <pic:nvPicPr>
+                    <pic:cNvPr id="0" name="Picture 1"/>
+                    <pic:cNvPicPr>
+                      <a:picLocks noChangeAspect="1" noChangeArrowheads="1"/>
+                    </pic:cNvPicPr>
+                  </pic:nvPicPr>
+                  <pic:blipFill rotWithShape="1">
+                    <a:blip r:embed="rId11">
+                      <a:extLst>
+                        <a:ext uri="{28A0092B-C50C-407E-A947-70E740481C1C}">
+                          <a14:useLocalDpi xmlns:a14="http://schemas.microsoft.com/office/drawing/2010/main" val="0"/>
+                        </a:ext>
+                      </a:extLst>
+                    </a:blip>
+                    <a:srcRect l="13870" t="7209" r="18863" b="2951"/>
+                    <a:stretch/>
+                  </pic:blipFill>
+                  <pic:spPr bwMode="auto">
+                    <a:xfrm>
+                      <a:off x="0" y="0"/>
+                      <a:ext cx="2809064" cy="2814856"/>
+                    </a:xfrm>
+                    <a:prstGeom prst="rect">
+                      <a:avLst/>
+                    </a:prstGeom>
+                    <a:noFill/>
+                    <a:ln>
+                      <a:noFill/>
+                    </a:ln>
+                    <a:extLst>
+                      <a:ext uri="{53640926-AAD7-44D8-BBD7-CCE9431645EC}">
+                        <a14:shadowObscured xmlns:a14="http://schemas.microsoft.com/office/drawing/2010/main"/>
+                      </a:ext>
+                    </a:extLst>
+                  </pic:spPr>
+                </pic:pic>
+              </a:graphicData>
+            </a:graphic>
+          </wp:inline>
+        </w:drawing>
+      </w:r>
+    </w:p>
+    <w:p>
+      <w:pPr>
+        <w:pStyle w:val="a5"/>
+        <w:jc w:val="center"/>
+        <w:rPr>
+          <w:rFonts w:hint="eastAsia"/>
+          <w:noProof/>
+        </w:rPr>
+      </w:pPr>
+      <w:bookmarkStart w:id="3" w:name="_Ref376631968"/>
+      <w:r>
+        <w:rPr>
+          <w:rFonts w:hint="eastAsia"/>
+        </w:rPr>
+        <w:t>图</w:t>
+      </w:r>
+      <w:r>
+        <w:rPr>
+          <w:rFonts w:hint="eastAsia"/>
+        </w:rPr>
+        <w:t xml:space="preserve"> </w:t>
+      </w:r>
+      <w:r>
+        <w:fldChar w:fldCharType="begin"/>
+      </w:r>
+      <w:r>
+        <w:instrText xml:space="preserve"> </w:instrText>
+      </w:r>
+      <w:r>
+        <w:rPr>
+          <w:rFonts w:hint="eastAsia"/>
+        </w:rPr>
+        <w:instrText xml:space="preserve">SEQ </w:instrText>
+      </w:r>
+      <w:r>
+        <w:rPr>
+          <w:rFonts w:hint="eastAsia"/>
+        </w:rPr>
+        <w:instrText>图</w:instrText>
+      </w:r>
+      <w:r>
+        <w:rPr>
+          <w:rFonts w:hint="eastAsia"/>
+        </w:rPr>
+        <w:instrText xml:space="preserve"> \* ARABIC</w:instrText>
+      </w:r>
+      <w:r>
+        <w:instrText xml:space="preserve"> </w:instrText>
+      </w:r>
+      <w:r>
+        <w:fldChar w:fldCharType="separate"/>
+      </w:r>
+      <w:r>
+        <w:rPr>
+          <w:noProof/>
+        </w:rPr>
+        <w:t>6</w:t>
+      </w:r>
+      <w:r>
+        <w:fldChar w:fldCharType="end"/>
+      </w:r>
+      <w:bookmarkEnd w:id="3"/>
+      <w:r>
+        <w:rPr>
+          <w:noProof/>
+        </w:rPr>
+        <w:t xml:space="preserve"> </w:t>
+      </w:r>
+      <w:r>
+        <w:rPr>
+          <w:rFonts w:hint="eastAsia"/>
+          <w:noProof/>
+        </w:rPr>
+        <w:t>原始数据</w:t>
+      </w:r>
+    </w:p>
+    <w:p>
+      <w:pPr>
+        <w:keepNext/>
+        <w:jc w:val="center"/>
+      </w:pPr>
+      <w:r>
+        <w:rPr>
+          <w:noProof/>
+        </w:rPr>
+        <w:lastRenderedPageBreak/>
+        <w:drawing>
+          <wp:inline distT="0" distB="0" distL="0" distR="0" wp14:anchorId="0AF37E48" wp14:editId="3A404F19">
+            <wp:extent cx="4352543" cy="2494483"/>
+            <wp:effectExtent l="0" t="0" r="0" b="0"/>
+            <wp:docPr id="6" name="图片 6"/>
+            <wp:cNvGraphicFramePr>
+              <a:graphicFrameLocks xmlns:a="http://schemas.openxmlformats.org/drawingml/2006/main" noChangeAspect="1"/>
+            </wp:cNvGraphicFramePr>
+            <a:graphic xmlns:a="http://schemas.openxmlformats.org/drawingml/2006/main">
+              <a:graphicData uri="http://schemas.openxmlformats.org/drawingml/2006/picture">
+                <pic:pic xmlns:pic="http://schemas.openxmlformats.org/drawingml/2006/picture">
+                  <pic:nvPicPr>
+                    <pic:cNvPr id="0" name="Picture 2"/>
+                    <pic:cNvPicPr>
+                      <a:picLocks noChangeAspect="1" noChangeArrowheads="1"/>
+                    </pic:cNvPicPr>
+                  </pic:nvPicPr>
+                  <pic:blipFill rotWithShape="1">
+                    <a:blip r:embed="rId12" cstate="print">
+                      <a:extLst>
+                        <a:ext uri="{28A0092B-C50C-407E-A947-70E740481C1C}">
+                          <a14:useLocalDpi xmlns:a14="http://schemas.microsoft.com/office/drawing/2010/main" val="0"/>
+                        </a:ext>
+                      </a:extLst>
+                    </a:blip>
+                    <a:srcRect l="8881" t="4628" r="8554" b="7712"/>
+                    <a:stretch/>
+                  </pic:blipFill>
+                  <pic:spPr bwMode="auto">
+                    <a:xfrm>
+                      <a:off x="0" y="0"/>
+                      <a:ext cx="4354726" cy="2495734"/>
+                    </a:xfrm>
+                    <a:prstGeom prst="rect">
+                      <a:avLst/>
+                    </a:prstGeom>
+                    <a:noFill/>
+                    <a:ln>
+                      <a:noFill/>
+                    </a:ln>
+                    <a:extLst>
+                      <a:ext uri="{53640926-AAD7-44D8-BBD7-CCE9431645EC}">
+                        <a14:shadowObscured xmlns:a14="http://schemas.microsoft.com/office/drawing/2010/main"/>
+                      </a:ext>
+                    </a:extLst>
+                  </pic:spPr>
+                </pic:pic>
+              </a:graphicData>
+            </a:graphic>
+          </wp:inline>
+        </w:drawing>
+      </w:r>
+    </w:p>
+    <w:p>
+      <w:pPr>
+        <w:pStyle w:val="a5"/>
+        <w:jc w:val="center"/>
+        <w:rPr>
+          <w:rFonts w:hint="eastAsia"/>
+          <w:noProof/>
+        </w:rPr>
+      </w:pPr>
+      <w:bookmarkStart w:id="4" w:name="_Ref376632036"/>
+      <w:r>
+        <w:rPr>
+          <w:rFonts w:hint="eastAsia"/>
+        </w:rPr>
+        <w:t>图</w:t>
+      </w:r>
+      <w:r>
+        <w:rPr>
+          <w:rFonts w:hint="eastAsia"/>
+        </w:rPr>
+        <w:t xml:space="preserve"> </w:t>
+      </w:r>
+      <w:r>
+        <w:fldChar w:fldCharType="begin"/>
+      </w:r>
+      <w:r>
+        <w:instrText xml:space="preserve"> </w:instrText>
+      </w:r>
+      <w:r>
+        <w:rPr>
+          <w:rFonts w:hint="eastAsia"/>
+        </w:rPr>
+        <w:instrText xml:space="preserve">SEQ </w:instrText>
+      </w:r>
+      <w:r>
+        <w:rPr>
+          <w:rFonts w:hint="eastAsia"/>
+        </w:rPr>
+        <w:instrText>图</w:instrText>
+      </w:r>
+      <w:r>
+        <w:rPr>
+          <w:rFonts w:hint="eastAsia"/>
+        </w:rPr>
+        <w:instrText xml:space="preserve"> \* ARABIC</w:instrText>
+      </w:r>
+      <w:r>
+        <w:instrText xml:space="preserve"> </w:instrText>
+      </w:r>
+      <w:r>
+        <w:fldChar w:fldCharType="separate"/>
+      </w:r>
+      <w:r>
+        <w:rPr>
+          <w:noProof/>
+        </w:rPr>
+        <w:t>7</w:t>
+      </w:r>
+      <w:r>
+        <w:fldChar w:fldCharType="end"/>
+      </w:r>
+      <w:bookmarkEnd w:id="4"/>
+      <w:r>
+        <w:rPr>
+          <w:noProof/>
+        </w:rPr>
+        <w:t xml:space="preserve"> </w:t>
+      </w:r>
+      <w:r>
+        <w:rPr>
+          <w:rFonts w:hint="eastAsia"/>
+          <w:noProof/>
+        </w:rPr>
+        <w:t>三视图上的校正效果</w:t>
+      </w:r>
+    </w:p>
+    <w:p>
+      <w:pPr>
+        <w:keepNext/>
+        <w:jc w:val="center"/>
+      </w:pPr>
+      <w:r>
+        <w:rPr>
+          <w:noProof/>
+        </w:rPr>
+        <w:drawing>
+          <wp:inline distT="0" distB="0" distL="0" distR="0" wp14:anchorId="592F0785" wp14:editId="7C404CEF">
+            <wp:extent cx="2787091" cy="2713746"/>
+            <wp:effectExtent l="0" t="0" r="0" b="0"/>
+            <wp:docPr id="7" name="图片 7"/>
+            <wp:cNvGraphicFramePr>
+              <a:graphicFrameLocks xmlns:a="http://schemas.openxmlformats.org/drawingml/2006/main" noChangeAspect="1"/>
+            </wp:cNvGraphicFramePr>
+            <a:graphic xmlns:a="http://schemas.openxmlformats.org/drawingml/2006/main">
+              <a:graphicData uri="http://schemas.openxmlformats.org/drawingml/2006/picture">
+                <pic:pic xmlns:pic="http://schemas.openxmlformats.org/drawingml/2006/picture">
+                  <pic:nvPicPr>
+                    <pic:cNvPr id="0" name="Picture 3"/>
+                    <pic:cNvPicPr>
+                      <a:picLocks noChangeAspect="1" noChangeArrowheads="1"/>
+                    </pic:cNvPicPr>
+                  </pic:nvPicPr>
+                  <pic:blipFill rotWithShape="1">
+                    <a:blip r:embed="rId13">
+                      <a:extLst>
+                        <a:ext uri="{28A0092B-C50C-407E-A947-70E740481C1C}">
+                          <a14:useLocalDpi xmlns:a14="http://schemas.microsoft.com/office/drawing/2010/main" val="0"/>
+                        </a:ext>
+                      </a:extLst>
+                    </a:blip>
+                    <a:srcRect l="14286" t="8133" r="17198" b="2952"/>
+                    <a:stretch/>
+                  </pic:blipFill>
+                  <pic:spPr bwMode="auto">
+                    <a:xfrm>
+                      <a:off x="0" y="0"/>
+                      <a:ext cx="2787117" cy="2713772"/>
+                    </a:xfrm>
+                    <a:prstGeom prst="rect">
+                      <a:avLst/>
+                    </a:prstGeom>
+                    <a:noFill/>
+                    <a:ln>
+                      <a:noFill/>
+                    </a:ln>
+                    <a:extLst>
+                      <a:ext uri="{53640926-AAD7-44D8-BBD7-CCE9431645EC}">
+                        <a14:shadowObscured xmlns:a14="http://schemas.microsoft.com/office/drawing/2010/main"/>
+                      </a:ext>
+                    </a:extLst>
+                  </pic:spPr>
+                </pic:pic>
+              </a:graphicData>
+            </a:graphic>
+          </wp:inline>
+        </w:drawing>
+      </w:r>
+    </w:p>
+    <w:p>
+      <w:pPr>
+        <w:pStyle w:val="a5"/>
+        <w:jc w:val="center"/>
+        <w:rPr>
+          <w:rFonts w:hint="eastAsia"/>
+          <w:noProof/>
+        </w:rPr>
+      </w:pPr>
+      <w:bookmarkStart w:id="5" w:name="_Ref376632164"/>
+      <w:r>
+        <w:rPr>
+          <w:rFonts w:hint="eastAsia"/>
+        </w:rPr>
+        <w:t>图</w:t>
+      </w:r>
+      <w:r>
+        <w:rPr>
+          <w:rFonts w:hint="eastAsia"/>
+        </w:rPr>
+        <w:t xml:space="preserve"> </w:t>
+      </w:r>
+      <w:r>
+        <w:fldChar w:fldCharType="begin"/>
+      </w:r>
+      <w:r>
+        <w:instrText xml:space="preserve"> </w:instrText>
+      </w:r>
+      <w:r>
+        <w:rPr>
+          <w:rFonts w:hint="eastAsia"/>
+        </w:rPr>
+        <w:instrText xml:space="preserve">SEQ </w:instrText>
+      </w:r>
+      <w:r>
+        <w:rPr>
+          <w:rFonts w:hint="eastAsia"/>
+        </w:rPr>
+        <w:instrText>图</w:instrText>
+      </w:r>
+      <w:r>
+        <w:rPr>
+          <w:rFonts w:hint="eastAsia"/>
+        </w:rPr>
+        <w:instrText xml:space="preserve"> \* ARABIC</w:instrText>
+      </w:r>
+      <w:r>
+        <w:instrText xml:space="preserve"> </w:instrText>
+      </w:r>
+      <w:r>
+        <w:fldChar w:fldCharType="separate"/>
+      </w:r>
+      <w:r>
+        <w:rPr>
+          <w:noProof/>
+        </w:rPr>
+        <w:t>8</w:t>
+      </w:r>
+      <w:r>
+        <w:fldChar w:fldCharType="end"/>
+      </w:r>
+      <w:bookmarkEnd w:id="5"/>
+      <w:r>
+        <w:rPr>
+          <w:noProof/>
+        </w:rPr>
+        <w:t xml:space="preserve"> </w:t>
+      </w:r>
+      <w:r>
+        <w:rPr>
+          <w:rFonts w:hint="eastAsia"/>
+          <w:noProof/>
+        </w:rPr>
+        <w:t>经过校正的数据</w:t>
+      </w:r>
+    </w:p>
+    <w:p>
+      <w:pPr>
+        <w:rPr>
+          <w:rFonts w:hint="eastAsia"/>
+        </w:rPr>
+      </w:pPr>
+      <w:r>
+        <w:rPr>
+          <w:rFonts w:hint="eastAsia"/>
+        </w:rPr>
+        <w:tab/>
+      </w:r>
+      <w:r>
+        <w:rPr>
+          <w:rFonts w:hint="eastAsia"/>
+        </w:rPr>
+        <w:tab/>
+      </w:r>
+      <w:r>
+        <w:rPr>
+          <w:rFonts w:hint="eastAsia"/>
+        </w:rPr>
+        <w:t>命令窗的输出为：</w:t>
+      </w:r>
+    </w:p>
+    <w:p>
+      <w:proofErr w:type="gramStart"/>
+      <w:r>
+        <w:t>center</w:t>
+      </w:r>
+      <w:proofErr w:type="gramEnd"/>
+      <w:r>
         <w:t xml:space="preserve"> =</w:t>
       </w:r>
     </w:p>
-    <w:p>
-      <w:pPr>
-        <w:ind w:leftChars="404" w:left="850" w:hangingChars="1" w:hanging="2"/>
-        <w:rPr>
-          <w:i/>
-        </w:rPr>
-      </w:pPr>
-      <w:r>
-        <w:rPr>
-          <w:i/>
-        </w:rPr>
-        <w:t xml:space="preserve">    1.2927</w:t>
-      </w:r>
-    </w:p>
-    <w:p>
-      <w:pPr>
-        <w:ind w:leftChars="404" w:left="850" w:hangingChars="1" w:hanging="2"/>
-        <w:rPr>
-          <w:i/>
-        </w:rPr>
-      </w:pPr>
-      <w:r>
-        <w:rPr>
-          <w:i/>
-        </w:rPr>
-        <w:t xml:space="preserve">    1.3115</w:t>
-      </w:r>
-    </w:p>
-    <w:p>
-      <w:pPr>
-        <w:ind w:leftChars="404" w:left="850" w:hangingChars="1" w:hanging="2"/>
-        <w:rPr>
-          <w:i/>
-        </w:rPr>
-      </w:pPr>
-      <w:r>
-        <w:rPr>
-          <w:i/>
-        </w:rPr>
-        <w:t xml:space="preserve">    1.4625</w:t>
-      </w:r>
+    <w:p/>
+    <w:p>
+      <w:r>
+        <w:t xml:space="preserve">    2.5767</w:t>
+      </w:r>
+    </w:p>
+    <w:p>
+      <w:r>
+        <w:t xml:space="preserve">    1.7185</w:t>
+      </w:r>
+    </w:p>
+    <w:p>
+      <w:r>
+        <w:t xml:space="preserve">    0.2449</w:t>
+      </w:r>
+    </w:p>
+    <w:p/>
+    <w:p/>
+    <w:p>
+      <w:proofErr w:type="spellStart"/>
+      <w:proofErr w:type="gramStart"/>
+      <w:r>
+        <w:t>ans</w:t>
+      </w:r>
+      <w:proofErr w:type="spellEnd"/>
+      <w:proofErr w:type="gramEnd"/>
+      <w:r>
+        <w:t xml:space="preserve"> =</w:t>
+      </w:r>
+    </w:p>
+    <w:p/>
+    <w:p>
+      <w:r>
+        <w:t xml:space="preserve">    0.9955</w:t>
+      </w:r>
+    </w:p>
+    <w:p>
+      <w:r>
+        <w:t xml:space="preserve">    0.9989</w:t>
+      </w:r>
+    </w:p>
+    <w:p>
+      <w:pPr>
+        <w:ind w:firstLine="420"/>
+        <w:rPr>
+          <w:rFonts w:hint="eastAsia"/>
+        </w:rPr>
+      </w:pPr>
+      <w:r>
+        <w:t>0.9978</w:t>
+      </w:r>
+    </w:p>
+    <w:p>
+      <w:pPr>
+        <w:ind w:firstLine="420"/>
+      </w:pPr>
+      <w:r>
+        <w:rPr>
+          <w:rFonts w:hint="eastAsia"/>
+        </w:rPr>
+        <w:t>其中，</w:t>
+      </w:r>
+      <w:r>
+        <w:rPr>
+          <w:rFonts w:hint="eastAsia"/>
+        </w:rPr>
+        <w:t>center</w:t>
+      </w:r>
+      <w:r>
+        <w:rPr>
+          <w:rFonts w:hint="eastAsia"/>
+        </w:rPr>
+        <w:t>为磁罗盘各个轴的零偏，</w:t>
+      </w:r>
+      <w:proofErr w:type="spellStart"/>
+      <w:r>
+        <w:rPr>
+          <w:rFonts w:hint="eastAsia"/>
+        </w:rPr>
+        <w:t>ans</w:t>
+      </w:r>
+      <w:proofErr w:type="spellEnd"/>
+      <w:r>
+        <w:rPr>
+          <w:rFonts w:hint="eastAsia"/>
+        </w:rPr>
+        <w:t>为标度因数修正值。</w:t>
+      </w:r>
+      <w:r>
+        <w:rPr>
+          <w:rFonts w:hint="eastAsia"/>
+        </w:rPr>
+        <w:t>需要说明的是，</w:t>
+      </w:r>
+      <w:r>
+        <w:fldChar w:fldCharType="begin"/>
+      </w:r>
+      <w:r>
+        <w:instrText xml:space="preserve"> </w:instrText>
+      </w:r>
+      <w:r>
+        <w:rPr>
+          <w:rFonts w:hint="eastAsia"/>
+        </w:rPr>
+        <w:instrText>REF _Ref376631968 \h</w:instrText>
+      </w:r>
+      <w:r>
+        <w:instrText xml:space="preserve"> </w:instrText>
+      </w:r>
+      <w:r>
+        <w:fldChar w:fldCharType="separate"/>
+      </w:r>
+      <w:r>
+        <w:rPr>
+          <w:rFonts w:hint="eastAsia"/>
+        </w:rPr>
+        <w:t>图</w:t>
+      </w:r>
+      <w:r>
+        <w:rPr>
+          <w:rFonts w:hint="eastAsia"/>
+        </w:rPr>
+        <w:t xml:space="preserve"> </w:t>
+      </w:r>
+      <w:r>
+        <w:rPr>
+          <w:noProof/>
+        </w:rPr>
+        <w:t>6</w:t>
+      </w:r>
+      <w:r>
+        <w:fldChar w:fldCharType="end"/>
+      </w:r>
+      <w:r>
+        <w:rPr>
+          <w:rFonts w:hint="eastAsia"/>
+        </w:rPr>
+        <w:t>为利用原始数据绘出的椭球，其表现为球心偏离原点，三个轴不相等。</w:t>
+      </w:r>
+      <w:r>
+        <w:fldChar w:fldCharType="begin"/>
+      </w:r>
+      <w:r>
+        <w:instrText xml:space="preserve"> </w:instrText>
+      </w:r>
+      <w:r>
+        <w:rPr>
+          <w:rFonts w:hint="eastAsia"/>
+        </w:rPr>
+        <w:instrText>REF _Ref376632036 \h</w:instrText>
+      </w:r>
+      <w:r>
+        <w:instrText xml:space="preserve"> </w:instrText>
+      </w:r>
+      <w:r>
+        <w:fldChar w:fldCharType="separate"/>
+      </w:r>
+      <w:r>
+        <w:rPr>
+          <w:rFonts w:hint="eastAsia"/>
+        </w:rPr>
+        <w:t>图</w:t>
+      </w:r>
+      <w:r>
+        <w:rPr>
+          <w:rFonts w:hint="eastAsia"/>
+        </w:rPr>
+        <w:t xml:space="preserve"> </w:t>
+      </w:r>
+      <w:r>
+        <w:rPr>
+          <w:noProof/>
+        </w:rPr>
+        <w:t>7</w:t>
+      </w:r>
+      <w:r>
+        <w:fldChar w:fldCharType="end"/>
+      </w:r>
+      <w:r>
+        <w:rPr>
+          <w:rFonts w:hint="eastAsia"/>
+        </w:rPr>
+        <w:t>中蓝色曲线为原</w:t>
+      </w:r>
+      <w:r>
+        <w:rPr>
+          <w:rFonts w:hint="eastAsia"/>
+        </w:rPr>
+        <w:lastRenderedPageBreak/>
+        <w:t>始椭球在</w:t>
+      </w:r>
+      <w:proofErr w:type="spellStart"/>
+      <w:r>
+        <w:rPr>
+          <w:rFonts w:hint="eastAsia"/>
+        </w:rPr>
+        <w:t>xy</w:t>
+      </w:r>
+      <w:proofErr w:type="spellEnd"/>
+      <w:r>
+        <w:rPr>
+          <w:rFonts w:hint="eastAsia"/>
+        </w:rPr>
+        <w:t>、</w:t>
+      </w:r>
+      <w:proofErr w:type="spellStart"/>
+      <w:r>
+        <w:rPr>
+          <w:rFonts w:hint="eastAsia"/>
+        </w:rPr>
+        <w:t>xz</w:t>
+      </w:r>
+      <w:proofErr w:type="spellEnd"/>
+      <w:r>
+        <w:rPr>
+          <w:rFonts w:hint="eastAsia"/>
+        </w:rPr>
+        <w:t>、</w:t>
+      </w:r>
+      <w:proofErr w:type="spellStart"/>
+      <w:r>
+        <w:rPr>
+          <w:rFonts w:hint="eastAsia"/>
+        </w:rPr>
+        <w:t>yz</w:t>
+      </w:r>
+      <w:proofErr w:type="spellEnd"/>
+      <w:r>
+        <w:rPr>
+          <w:rFonts w:hint="eastAsia"/>
+        </w:rPr>
+        <w:t>平面上的投影，其表现为圆心偏离原点的椭圆。而红色曲线为修正后的数据在对应平面上的投影，若校正正确，应表现为圆心在原点的正圆。</w:t>
+      </w:r>
+      <w:r>
+        <w:fldChar w:fldCharType="begin"/>
+      </w:r>
+      <w:r>
+        <w:instrText xml:space="preserve"> </w:instrText>
+      </w:r>
+      <w:r>
+        <w:rPr>
+          <w:rFonts w:hint="eastAsia"/>
+        </w:rPr>
+        <w:instrText>REF _Ref376632164 \h</w:instrText>
+      </w:r>
+      <w:r>
+        <w:instrText xml:space="preserve"> </w:instrText>
+      </w:r>
+      <w:r>
+        <w:fldChar w:fldCharType="separate"/>
+      </w:r>
+      <w:r>
+        <w:rPr>
+          <w:rFonts w:hint="eastAsia"/>
+        </w:rPr>
+        <w:t>图</w:t>
+      </w:r>
+      <w:r>
+        <w:rPr>
+          <w:rFonts w:hint="eastAsia"/>
+        </w:rPr>
+        <w:t xml:space="preserve"> </w:t>
+      </w:r>
+      <w:r>
+        <w:rPr>
+          <w:noProof/>
+        </w:rPr>
+        <w:t>8</w:t>
+      </w:r>
+      <w:r>
+        <w:fldChar w:fldCharType="end"/>
+      </w:r>
+      <w:r>
+        <w:rPr>
+          <w:rFonts w:hint="eastAsia"/>
+        </w:rPr>
+        <w:t>为经过校正后的球体，应表现为球心在原点的圆球面。在本例中，椭球畸变并不明显，是因为笔者的磁罗盘是标定过的！</w:t>
+      </w:r>
+      <w:bookmarkStart w:id="6" w:name="_GoBack"/>
+      <w:bookmarkEnd w:id="6"/>
     </w:p>
     <w:p>
       <w:pPr>
@@ -1924,6 +2447,7 @@
       <w:pPr>
         <w:ind w:leftChars="202" w:left="424" w:firstLineChars="134" w:firstLine="281"/>
       </w:pPr>
+      <w:proofErr w:type="gramStart"/>
       <w:r>
         <w:t>M</w:t>
       </w:r>
@@ -1931,19 +2455,42 @@
         <w:rPr>
           <w:rFonts w:hint="eastAsia"/>
         </w:rPr>
-        <w:t xml:space="preserve">ag[0] = </w:t>
-      </w:r>
-      <w:r>
-        <w:rPr>
-          <w:rFonts w:hint="eastAsia"/>
-        </w:rPr>
-        <w:t>frac[0]*(</w:t>
-      </w:r>
-      <w:r>
-        <w:rPr>
-          <w:rFonts w:hint="eastAsia"/>
-        </w:rPr>
-        <w:t>mag_raw[0]-center[0]</w:t>
+        <w:t>ag[</w:t>
+      </w:r>
+      <w:proofErr w:type="gramEnd"/>
+      <w:r>
+        <w:rPr>
+          <w:rFonts w:hint="eastAsia"/>
+        </w:rPr>
+        <w:t xml:space="preserve">0] = </w:t>
+      </w:r>
+      <w:proofErr w:type="spellStart"/>
+      <w:r>
+        <w:rPr>
+          <w:rFonts w:hint="eastAsia"/>
+        </w:rPr>
+        <w:t>ans</w:t>
+      </w:r>
+      <w:proofErr w:type="spellEnd"/>
+      <w:r>
+        <w:rPr>
+          <w:rFonts w:hint="eastAsia"/>
+        </w:rPr>
+        <w:t>[0]*(</w:t>
+      </w:r>
+      <w:proofErr w:type="spellStart"/>
+      <w:r>
+        <w:rPr>
+          <w:rFonts w:hint="eastAsia"/>
+        </w:rPr>
+        <w:t>mag_raw</w:t>
+      </w:r>
+      <w:proofErr w:type="spellEnd"/>
+      <w:r>
+        <w:rPr>
+          <w:rFonts w:hint="eastAsia"/>
+        </w:rPr>
+        <w:t>[0]-center[0]</w:t>
       </w:r>
       <w:r>
         <w:rPr>
@@ -1956,6 +2503,7 @@
       <w:pPr>
         <w:ind w:leftChars="202" w:left="424" w:firstLineChars="134" w:firstLine="281"/>
       </w:pPr>
+      <w:proofErr w:type="gramStart"/>
       <w:r>
         <w:t>M</w:t>
       </w:r>
@@ -1963,13 +2511,49 @@
         <w:rPr>
           <w:rFonts w:hint="eastAsia"/>
         </w:rPr>
-        <w:t>ag[1] = frac[1]*(mag_raw[1]-center[1]);</w:t>
+        <w:t>ag[</w:t>
+      </w:r>
+      <w:proofErr w:type="gramEnd"/>
+      <w:r>
+        <w:rPr>
+          <w:rFonts w:hint="eastAsia"/>
+        </w:rPr>
+        <w:t xml:space="preserve">1] = </w:t>
+      </w:r>
+      <w:proofErr w:type="spellStart"/>
+      <w:r>
+        <w:rPr>
+          <w:rFonts w:hint="eastAsia"/>
+        </w:rPr>
+        <w:t>ans</w:t>
+      </w:r>
+      <w:proofErr w:type="spellEnd"/>
+      <w:r>
+        <w:rPr>
+          <w:rFonts w:hint="eastAsia"/>
+        </w:rPr>
+        <w:t>[1]*(</w:t>
+      </w:r>
+      <w:proofErr w:type="spellStart"/>
+      <w:r>
+        <w:rPr>
+          <w:rFonts w:hint="eastAsia"/>
+        </w:rPr>
+        <w:t>mag_raw</w:t>
+      </w:r>
+      <w:proofErr w:type="spellEnd"/>
+      <w:r>
+        <w:rPr>
+          <w:rFonts w:hint="eastAsia"/>
+        </w:rPr>
+        <w:t>[1]-center[1]);</w:t>
       </w:r>
     </w:p>
     <w:p>
       <w:pPr>
         <w:ind w:leftChars="202" w:left="424" w:firstLineChars="134" w:firstLine="281"/>
       </w:pPr>
+      <w:proofErr w:type="gramStart"/>
       <w:r>
         <w:t>M</w:t>
       </w:r>
@@ -1977,7 +2561,42 @@
         <w:rPr>
           <w:rFonts w:hint="eastAsia"/>
         </w:rPr>
-        <w:t>ag[2] = frac[2]*(mag_raw[2]-center[2]);</w:t>
+        <w:t>ag[</w:t>
+      </w:r>
+      <w:proofErr w:type="gramEnd"/>
+      <w:r>
+        <w:rPr>
+          <w:rFonts w:hint="eastAsia"/>
+        </w:rPr>
+        <w:t xml:space="preserve">2] = </w:t>
+      </w:r>
+      <w:proofErr w:type="spellStart"/>
+      <w:r>
+        <w:rPr>
+          <w:rFonts w:hint="eastAsia"/>
+        </w:rPr>
+        <w:t>ans</w:t>
+      </w:r>
+      <w:proofErr w:type="spellEnd"/>
+      <w:r>
+        <w:rPr>
+          <w:rFonts w:hint="eastAsia"/>
+        </w:rPr>
+        <w:t>[2]*(</w:t>
+      </w:r>
+      <w:proofErr w:type="spellStart"/>
+      <w:r>
+        <w:rPr>
+          <w:rFonts w:hint="eastAsia"/>
+        </w:rPr>
+        <w:t>mag_raw</w:t>
+      </w:r>
+      <w:proofErr w:type="spellEnd"/>
+      <w:r>
+        <w:rPr>
+          <w:rFonts w:hint="eastAsia"/>
+        </w:rPr>
+        <w:t>[2]-center[2]);</w:t>
       </w:r>
     </w:p>
     <w:p>
@@ -1990,12 +2609,14 @@
         </w:rPr>
         <w:t>其中，</w:t>
       </w:r>
+      <w:proofErr w:type="spellStart"/>
       <w:r>
         <w:rPr>
           <w:rFonts w:hint="eastAsia"/>
         </w:rPr>
         <w:t>mag_raw</w:t>
       </w:r>
+      <w:proofErr w:type="spellEnd"/>
       <w:r>
         <w:rPr>
           <w:rFonts w:hint="eastAsia"/>
@@ -2012,14 +2633,7 @@
         <w:rPr>
           <w:rFonts w:hint="eastAsia"/>
         </w:rPr>
-        <w:t>表示补偿后的输出。将这段代码</w:t>
-      </w:r>
-      <w:r>
-        <w:rPr>
-          <w:rFonts w:hint="eastAsia"/>
-        </w:rPr>
-        <w:lastRenderedPageBreak/>
-        <w:t>放在</w:t>
+        <w:t>表示补偿后的输出。将这段代码放在</w:t>
       </w:r>
       <w:r>
         <w:rPr>
@@ -2131,8 +2745,23 @@
       <w:pPr>
         <w:ind w:leftChars="200" w:left="420"/>
       </w:pPr>
-      <w:r>
-        <w:t>typedef struct{</w:t>
+      <w:proofErr w:type="spellStart"/>
+      <w:proofErr w:type="gramStart"/>
+      <w:r>
+        <w:t>typedef</w:t>
+      </w:r>
+      <w:proofErr w:type="spellEnd"/>
+      <w:proofErr w:type="gramEnd"/>
+      <w:r>
+        <w:t xml:space="preserve"> </w:t>
+      </w:r>
+      <w:proofErr w:type="spellStart"/>
+      <w:r>
+        <w:t>struct</w:t>
+      </w:r>
+      <w:proofErr w:type="spellEnd"/>
+      <w:r>
+        <w:t>{</w:t>
       </w:r>
     </w:p>
     <w:p>
@@ -2141,7 +2770,30 @@
       </w:pPr>
       <w:r>
         <w:tab/>
-        <w:t>s16 data[9];//gyr[3],acc[3],mag[3]</w:t>
+      </w:r>
+      <w:proofErr w:type="gramStart"/>
+      <w:r>
+        <w:t>s16</w:t>
+      </w:r>
+      <w:proofErr w:type="gramEnd"/>
+      <w:r>
+        <w:t xml:space="preserve"> data[9];//</w:t>
+      </w:r>
+      <w:proofErr w:type="spellStart"/>
+      <w:r>
+        <w:t>gyr</w:t>
+      </w:r>
+      <w:proofErr w:type="spellEnd"/>
+      <w:r>
+        <w:t>[3],</w:t>
+      </w:r>
+      <w:proofErr w:type="spellStart"/>
+      <w:r>
+        <w:t>acc</w:t>
+      </w:r>
+      <w:proofErr w:type="spellEnd"/>
+      <w:r>
+        <w:t>[3],mag[3]</w:t>
       </w:r>
     </w:p>
     <w:p>
@@ -2150,7 +2802,14 @@
       </w:pPr>
       <w:r>
         <w:tab/>
-        <w:t>s32 Check;//Check=sum(</w:t>
+      </w:r>
+      <w:proofErr w:type="gramStart"/>
+      <w:r>
+        <w:t>s32</w:t>
+      </w:r>
+      <w:proofErr w:type="gramEnd"/>
+      <w:r>
+        <w:t xml:space="preserve"> Check;//Check=sum(</w:t>
       </w:r>
       <w:r>
         <w:t>data)</w:t>
@@ -2160,8 +2819,18 @@
       <w:pPr>
         <w:ind w:leftChars="200" w:left="420"/>
       </w:pPr>
-      <w:r>
-        <w:t>}ComType;</w:t>
+      <w:proofErr w:type="gramStart"/>
+      <w:r>
+        <w:t>}</w:t>
+      </w:r>
+      <w:proofErr w:type="spellStart"/>
+      <w:r>
+        <w:t>ComType</w:t>
+      </w:r>
+      <w:proofErr w:type="spellEnd"/>
+      <w:proofErr w:type="gramEnd"/>
+      <w:r>
+        <w:t>;</w:t>
       </w:r>
     </w:p>
     <w:p>
@@ -2172,151 +2841,49 @@
         <w:rPr>
           <w:rFonts w:hint="eastAsia"/>
         </w:rPr>
-        <w:t>该结构体共包括</w:t>
-      </w:r>
-      <w:r>
-        <w:rPr>
-          <w:rFonts w:hint="eastAsia"/>
-        </w:rPr>
-        <w:t>22</w:t>
-      </w:r>
-      <w:r>
-        <w:rPr>
-          <w:rFonts w:hint="eastAsia"/>
-        </w:rPr>
-        <w:t>个字节，前</w:t>
-      </w:r>
-      <w:r>
-        <w:rPr>
-          <w:rFonts w:hint="eastAsia"/>
-        </w:rPr>
-        <w:t>18</w:t>
-      </w:r>
-      <w:r>
-        <w:rPr>
-          <w:rFonts w:hint="eastAsia"/>
-        </w:rPr>
-        <w:t>个字节为传感器数据，后四个字节为校验和。上位机</w:t>
-      </w:r>
-      <w:r>
-        <w:rPr>
-          <w:rFonts w:hint="eastAsia"/>
-        </w:rPr>
-        <w:t>先发送一个</w:t>
-      </w:r>
-      <w:r>
-        <w:rPr>
-          <w:rFonts w:hint="eastAsia"/>
-        </w:rPr>
-        <w:t>0x51</w:t>
-      </w:r>
-      <w:r>
-        <w:rPr>
-          <w:rFonts w:hint="eastAsia"/>
-        </w:rPr>
-        <w:t>，然后连续读</w:t>
-      </w:r>
-      <w:r>
-        <w:rPr>
-          <w:rFonts w:hint="eastAsia"/>
-        </w:rPr>
-        <w:t>22</w:t>
-      </w:r>
-      <w:r>
-        <w:rPr>
-          <w:rFonts w:hint="eastAsia"/>
-        </w:rPr>
-        <w:t>个字节，将前</w:t>
-      </w:r>
-      <w:r>
-        <w:rPr>
-          <w:rFonts w:hint="eastAsia"/>
-        </w:rPr>
-        <w:t>18</w:t>
-      </w:r>
-      <w:r>
-        <w:rPr>
-          <w:rFonts w:hint="eastAsia"/>
-        </w:rPr>
-        <w:t>个字节拼成</w:t>
-      </w:r>
-      <w:r>
-        <w:rPr>
-          <w:rFonts w:hint="eastAsia"/>
-        </w:rPr>
-        <w:t>9</w:t>
-      </w:r>
-      <w:r>
-        <w:rPr>
-          <w:rFonts w:hint="eastAsia"/>
-        </w:rPr>
-        <w:t>个</w:t>
-      </w:r>
-      <w:r>
-        <w:rPr>
-          <w:rFonts w:hint="eastAsia"/>
-        </w:rPr>
-        <w:t>int16_t</w:t>
-      </w:r>
-      <w:r>
-        <w:rPr>
-          <w:rFonts w:hint="eastAsia"/>
-        </w:rPr>
-        <w:t>，后</w:t>
-      </w:r>
-      <w:r>
-        <w:rPr>
-          <w:rFonts w:hint="eastAsia"/>
-        </w:rPr>
-        <w:t>4</w:t>
-      </w:r>
-      <w:r>
-        <w:rPr>
-          <w:rFonts w:hint="eastAsia"/>
-        </w:rPr>
-        <w:t>个字节拼成一个</w:t>
-      </w:r>
-      <w:r>
-        <w:rPr>
-          <w:rFonts w:hint="eastAsia"/>
-        </w:rPr>
-        <w:t>int32_t</w:t>
-      </w:r>
-      <w:r>
-        <w:rPr>
-          <w:rFonts w:hint="eastAsia"/>
-        </w:rPr>
-        <w:t>，再将</w:t>
-      </w:r>
-      <w:r>
-        <w:rPr>
-          <w:rFonts w:hint="eastAsia"/>
-        </w:rPr>
-        <w:t>9</w:t>
-      </w:r>
-      <w:r>
-        <w:rPr>
-          <w:rFonts w:hint="eastAsia"/>
-        </w:rPr>
-        <w:t>个</w:t>
-      </w:r>
-      <w:r>
-        <w:rPr>
-          <w:rFonts w:hint="eastAsia"/>
-        </w:rPr>
-        <w:t>int16_t</w:t>
-      </w:r>
-      <w:r>
-        <w:rPr>
-          <w:rFonts w:hint="eastAsia"/>
-        </w:rPr>
-        <w:t>相加求和与</w:t>
-      </w:r>
-      <w:r>
-        <w:rPr>
-          <w:rFonts w:hint="eastAsia"/>
-        </w:rPr>
-        <w:t>之比较，判断数据有效性。</w:t>
+        <w:t>该结构体</w:t>
+      </w:r>
+      <w:r>
+        <w:rPr>
+          <w:rFonts w:hint="eastAsia"/>
+        </w:rPr>
+        <w:t>长度为</w:t>
+      </w:r>
+      <w:r>
+        <w:rPr>
+          <w:rFonts w:hint="eastAsia"/>
+        </w:rPr>
+        <w:t>24</w:t>
+      </w:r>
+      <w:r>
+        <w:rPr>
+          <w:rFonts w:hint="eastAsia"/>
+        </w:rPr>
+        <w:t>个字节。若接收到连续两个</w:t>
+      </w:r>
+      <w:r>
+        <w:rPr>
+          <w:rFonts w:hint="eastAsia"/>
+        </w:rPr>
+        <w:t>0xbb</w:t>
+      </w:r>
+      <w:r>
+        <w:rPr>
+          <w:rFonts w:hint="eastAsia"/>
+        </w:rPr>
+        <w:t>应视为一帧数据结束。将接收到的</w:t>
+      </w:r>
+      <w:r>
+        <w:rPr>
+          <w:rFonts w:hint="eastAsia"/>
+        </w:rPr>
+        <w:t>24</w:t>
+      </w:r>
+      <w:r>
+        <w:rPr>
+          <w:rFonts w:hint="eastAsia"/>
+        </w:rPr>
+        <w:t>个有效字节进行强制类型转换，并计算其校验和，检查数据有效性。</w:t>
       </w:r>
     </w:p>
     <w:p>
@@ -2340,8 +2907,37 @@
       <w:pPr>
         <w:ind w:firstLine="420"/>
       </w:pPr>
-      <w:r>
-        <w:t>u8 ReadAHRSRaw(SensorDataType* sd)</w:t>
+      <w:proofErr w:type="gramStart"/>
+      <w:r>
+        <w:t>u8</w:t>
+      </w:r>
+      <w:proofErr w:type="gramEnd"/>
+      <w:r>
+        <w:t xml:space="preserve"> </w:t>
+      </w:r>
+      <w:proofErr w:type="spellStart"/>
+      <w:r>
+        <w:t>ReadAHRSRaw</w:t>
+      </w:r>
+      <w:proofErr w:type="spellEnd"/>
+      <w:r>
+        <w:t>(</w:t>
+      </w:r>
+      <w:proofErr w:type="spellStart"/>
+      <w:r>
+        <w:t>SensorDataType</w:t>
+      </w:r>
+      <w:proofErr w:type="spellEnd"/>
+      <w:r>
+        <w:t xml:space="preserve">* </w:t>
+      </w:r>
+      <w:proofErr w:type="spellStart"/>
+      <w:r>
+        <w:t>sd</w:t>
+      </w:r>
+      <w:proofErr w:type="spellEnd"/>
+      <w:r>
+        <w:t>)</w:t>
       </w:r>
     </w:p>
     <w:p>
@@ -2358,7 +2954,22 @@
       </w:pPr>
       <w:r>
         <w:tab/>
-        <w:t>u8 i;</w:t>
+      </w:r>
+      <w:proofErr w:type="gramStart"/>
+      <w:r>
+        <w:t>u8</w:t>
+      </w:r>
+      <w:proofErr w:type="gramEnd"/>
+      <w:r>
+        <w:t xml:space="preserve"> </w:t>
+      </w:r>
+      <w:proofErr w:type="spellStart"/>
+      <w:r>
+        <w:t>i</w:t>
+      </w:r>
+      <w:proofErr w:type="spellEnd"/>
+      <w:r>
+        <w:t>;</w:t>
       </w:r>
     </w:p>
     <w:p>
@@ -2367,17 +2978,28 @@
       </w:pPr>
       <w:r>
         <w:tab/>
-        <w:t>static u32 miss=0;</w:t>
+      </w:r>
+      <w:proofErr w:type="spellStart"/>
+      <w:r>
+        <w:t>ComType</w:t>
+      </w:r>
+      <w:proofErr w:type="spellEnd"/>
+      <w:r>
+        <w:t xml:space="preserve"> </w:t>
+      </w:r>
+      <w:proofErr w:type="spellStart"/>
+      <w:r>
+        <w:t>cmt</w:t>
+      </w:r>
+      <w:proofErr w:type="spellEnd"/>
+      <w:r>
+        <w:t>;</w:t>
       </w:r>
     </w:p>
     <w:p>
       <w:pPr>
         <w:ind w:firstLine="420"/>
       </w:pPr>
-      <w:r>
-        <w:tab/>
-        <w:t>static u32 hit=0;</w:t>
-      </w:r>
     </w:p>
     <w:p>
       <w:pPr>
@@ -2385,16 +3007,41 @@
       </w:pPr>
       <w:r>
         <w:tab/>
-        <w:t>ComType cmt;</w:t>
+      </w:r>
+      <w:proofErr w:type="gramStart"/>
+      <w:r>
+        <w:t>s32</w:t>
+      </w:r>
+      <w:proofErr w:type="gramEnd"/>
+      <w:r>
+        <w:t xml:space="preserve"> </w:t>
+      </w:r>
+      <w:proofErr w:type="spellStart"/>
+      <w:r>
+        <w:t>CheckSum</w:t>
+      </w:r>
+      <w:proofErr w:type="spellEnd"/>
+      <w:r>
+        <w:t>=0;</w:t>
       </w:r>
     </w:p>
     <w:p>
       <w:pPr>
         <w:ind w:firstLine="420"/>
-      </w:pPr>
-      <w:r>
-        <w:tab/>
-        <w:t>u8 byteBuffer[50];</w:t>
+        <w:rPr>
+          <w:rFonts w:hint="eastAsia"/>
+        </w:rPr>
+      </w:pPr>
+      <w:r>
+        <w:tab/>
+      </w:r>
+      <w:proofErr w:type="gramStart"/>
+      <w:r>
+        <w:t>u8</w:t>
+      </w:r>
+      <w:proofErr w:type="gramEnd"/>
+      <w:r>
+        <w:t xml:space="preserve"> ret=0;</w:t>
       </w:r>
     </w:p>
     <w:p>
@@ -2403,7 +3050,14 @@
       </w:pPr>
       <w:r>
         <w:tab/>
-        <w:t>u8 byteToRead=sizeof(ComType);</w:t>
+      </w:r>
+      <w:proofErr w:type="gramStart"/>
+      <w:r>
+        <w:t>static</w:t>
+      </w:r>
+      <w:proofErr w:type="gramEnd"/>
+      <w:r>
+        <w:t xml:space="preserve"> u8 j=0;</w:t>
       </w:r>
     </w:p>
     <w:p>
@@ -2412,13 +3066,63 @@
       </w:pPr>
       <w:r>
         <w:tab/>
-        <w:t>s32 CheckSum=0;</w:t>
+      </w:r>
+      <w:proofErr w:type="gramStart"/>
+      <w:r>
+        <w:t>u8</w:t>
+      </w:r>
+      <w:proofErr w:type="gramEnd"/>
+      <w:r>
+        <w:t xml:space="preserve"> </w:t>
+      </w:r>
+      <w:proofErr w:type="spellStart"/>
+      <w:r>
+        <w:t>bbstatus</w:t>
+      </w:r>
+      <w:proofErr w:type="spellEnd"/>
+      <w:r>
+        <w:t>=0;</w:t>
       </w:r>
     </w:p>
     <w:p>
       <w:pPr>
         <w:ind w:firstLine="420"/>
       </w:pPr>
+      <w:r>
+        <w:tab/>
+      </w:r>
+      <w:proofErr w:type="gramStart"/>
+      <w:r>
+        <w:t>u8</w:t>
+      </w:r>
+      <w:proofErr w:type="gramEnd"/>
+      <w:r>
+        <w:t xml:space="preserve"> </w:t>
+      </w:r>
+      <w:proofErr w:type="spellStart"/>
+      <w:r>
+        <w:t>byteToRead</w:t>
+      </w:r>
+      <w:proofErr w:type="spellEnd"/>
+      <w:r>
+        <w:t xml:space="preserve"> = 26;//</w:t>
+      </w:r>
+      <w:proofErr w:type="spellStart"/>
+      <w:r>
+        <w:t>sizeof</w:t>
+      </w:r>
+      <w:proofErr w:type="spellEnd"/>
+      <w:r>
+        <w:t>(</w:t>
+      </w:r>
+      <w:proofErr w:type="spellStart"/>
+      <w:r>
+        <w:t>ComType</w:t>
+      </w:r>
+      <w:proofErr w:type="spellEnd"/>
+      <w:r>
+        <w:t>);</w:t>
+      </w:r>
     </w:p>
     <w:p>
       <w:pPr>
@@ -2426,7 +3130,6 @@
       </w:pPr>
       <w:r>
         <w:tab/>
-        <w:t>AHRS_SPI_CS_LOW();</w:t>
       </w:r>
     </w:p>
     <w:p>
@@ -2435,7 +3138,15 @@
       </w:pPr>
       <w:r>
         <w:tab/>
-        <w:t>Delay_us(80);</w:t>
+        <w:t>AHRS_SPI_CS_</w:t>
+      </w:r>
+      <w:proofErr w:type="gramStart"/>
+      <w:r>
+        <w:t>LOW(</w:t>
+      </w:r>
+      <w:proofErr w:type="gramEnd"/>
+      <w:r>
+        <w:t>);</w:t>
       </w:r>
     </w:p>
     <w:p>
@@ -2444,24 +3155,28 @@
       </w:pPr>
       <w:r>
         <w:tab/>
-        <w:t>AHRS_SPI_SendByte(0x51);</w:t>
-      </w:r>
-      <w:r>
-        <w:rPr>
-          <w:rFonts w:hint="eastAsia"/>
-        </w:rPr>
-        <w:tab/>
-        <w:t>//send 0x51 to init raw data read</w:t>
+      </w:r>
+      <w:proofErr w:type="spellStart"/>
+      <w:r>
+        <w:t>Delay_</w:t>
+      </w:r>
+      <w:proofErr w:type="gramStart"/>
+      <w:r>
+        <w:t>us</w:t>
+      </w:r>
+      <w:proofErr w:type="spellEnd"/>
+      <w:r>
+        <w:t>(</w:t>
+      </w:r>
+      <w:proofErr w:type="gramEnd"/>
+      <w:r>
+        <w:t>5);</w:t>
       </w:r>
     </w:p>
     <w:p>
       <w:pPr>
         <w:ind w:firstLine="420"/>
       </w:pPr>
-      <w:r>
-        <w:tab/>
-        <w:t>Delay_us(200);</w:t>
-      </w:r>
     </w:p>
     <w:p>
       <w:pPr>
@@ -2469,14 +3184,27 @@
       </w:pPr>
       <w:r>
         <w:tab/>
-        <w:t>for(i=0;i&lt;byteToRead;i++)</w:t>
-      </w:r>
-      <w:r>
-        <w:rPr>
-          <w:rFonts w:hint="eastAsia"/>
-        </w:rPr>
-        <w:tab/>
-        <w:t>//read 22 bytes</w:t>
+      </w:r>
+      <w:proofErr w:type="gramStart"/>
+      <w:r>
+        <w:t>for(</w:t>
+      </w:r>
+      <w:proofErr w:type="spellStart"/>
+      <w:proofErr w:type="gramEnd"/>
+      <w:r>
+        <w:t>i</w:t>
+      </w:r>
+      <w:proofErr w:type="spellEnd"/>
+      <w:r>
+        <w:t>=0;i&lt;</w:t>
+      </w:r>
+      <w:proofErr w:type="spellStart"/>
+      <w:r>
+        <w:t>byteToRead;i</w:t>
+      </w:r>
+      <w:proofErr w:type="spellEnd"/>
+      <w:r>
+        <w:t>++)</w:t>
       </w:r>
     </w:p>
     <w:p>
@@ -2494,7 +3222,35 @@
       </w:pPr>
       <w:r>
         <w:tab/>
-        <w:t xml:space="preserve">   byteBuffer[i]=AHRS_SPI_ReadByte();</w:t>
+      </w:r>
+      <w:r>
+        <w:tab/>
+      </w:r>
+      <w:proofErr w:type="spellStart"/>
+      <w:r>
+        <w:t>spi_byte_buffer</w:t>
+      </w:r>
+      <w:proofErr w:type="spellEnd"/>
+      <w:r>
+        <w:t>[</w:t>
+      </w:r>
+      <w:proofErr w:type="spellStart"/>
+      <w:r>
+        <w:t>i</w:t>
+      </w:r>
+      <w:proofErr w:type="spellEnd"/>
+      <w:proofErr w:type="gramStart"/>
+      <w:r>
+        <w:t>]=</w:t>
+      </w:r>
+      <w:proofErr w:type="spellStart"/>
+      <w:proofErr w:type="gramEnd"/>
+      <w:r>
+        <w:t>AHRS_SPI_SendByte</w:t>
+      </w:r>
+      <w:proofErr w:type="spellEnd"/>
+      <w:r>
+        <w:t>(j++);</w:t>
       </w:r>
     </w:p>
     <w:p>
@@ -2503,7 +3259,30 @@
       </w:pPr>
       <w:r>
         <w:tab/>
-        <w:t xml:space="preserve">   Delay_us(4);</w:t>
+      </w:r>
+      <w:r>
+        <w:tab/>
+      </w:r>
+      <w:proofErr w:type="gramStart"/>
+      <w:r>
+        <w:t>if(</w:t>
+      </w:r>
+      <w:proofErr w:type="spellStart"/>
+      <w:proofErr w:type="gramEnd"/>
+      <w:r>
+        <w:t>spi_byte_buffer</w:t>
+      </w:r>
+      <w:proofErr w:type="spellEnd"/>
+      <w:r>
+        <w:t>[</w:t>
+      </w:r>
+      <w:proofErr w:type="spellStart"/>
+      <w:r>
+        <w:t>i</w:t>
+      </w:r>
+      <w:proofErr w:type="spellEnd"/>
+      <w:r>
+        <w:t>] == 0xbb)</w:t>
       </w:r>
     </w:p>
     <w:p>
@@ -2512,6 +3291,143 @@
       </w:pPr>
       <w:r>
         <w:tab/>
+      </w:r>
+      <w:r>
+        <w:tab/>
+        <w:t>{</w:t>
+      </w:r>
+    </w:p>
+    <w:p>
+      <w:pPr>
+        <w:ind w:firstLine="420"/>
+      </w:pPr>
+      <w:r>
+        <w:tab/>
+      </w:r>
+      <w:r>
+        <w:tab/>
+      </w:r>
+      <w:r>
+        <w:tab/>
+      </w:r>
+      <w:proofErr w:type="spellStart"/>
+      <w:proofErr w:type="gramStart"/>
+      <w:r>
+        <w:t>bbstatus</w:t>
+      </w:r>
+      <w:proofErr w:type="spellEnd"/>
+      <w:proofErr w:type="gramEnd"/>
+      <w:r>
+        <w:t xml:space="preserve"> ++;</w:t>
+      </w:r>
+    </w:p>
+    <w:p>
+      <w:pPr>
+        <w:ind w:firstLine="420"/>
+      </w:pPr>
+      <w:r>
+        <w:lastRenderedPageBreak/>
+        <w:tab/>
+      </w:r>
+      <w:r>
+        <w:tab/>
+      </w:r>
+      <w:r>
+        <w:tab/>
+      </w:r>
+      <w:proofErr w:type="gramStart"/>
+      <w:r>
+        <w:t>if(</w:t>
+      </w:r>
+      <w:proofErr w:type="spellStart"/>
+      <w:proofErr w:type="gramEnd"/>
+      <w:r>
+        <w:t>bbstatus</w:t>
+      </w:r>
+      <w:proofErr w:type="spellEnd"/>
+      <w:r>
+        <w:t xml:space="preserve"> &gt;= 2)</w:t>
+      </w:r>
+    </w:p>
+    <w:p>
+      <w:pPr>
+        <w:ind w:firstLine="420"/>
+      </w:pPr>
+      <w:r>
+        <w:tab/>
+      </w:r>
+      <w:r>
+        <w:tab/>
+      </w:r>
+      <w:r>
+        <w:tab/>
+        <w:t>{</w:t>
+      </w:r>
+    </w:p>
+    <w:p>
+      <w:pPr>
+        <w:ind w:firstLine="420"/>
+      </w:pPr>
+      <w:r>
+        <w:tab/>
+      </w:r>
+      <w:r>
+        <w:tab/>
+      </w:r>
+      <w:r>
+        <w:tab/>
+      </w:r>
+      <w:r>
+        <w:tab/>
+      </w:r>
+      <w:proofErr w:type="spellStart"/>
+      <w:proofErr w:type="gramStart"/>
+      <w:r>
+        <w:t>bbstatus</w:t>
+      </w:r>
+      <w:proofErr w:type="spellEnd"/>
+      <w:proofErr w:type="gramEnd"/>
+      <w:r>
+        <w:t xml:space="preserve"> = 0;</w:t>
+      </w:r>
+    </w:p>
+    <w:p>
+      <w:pPr>
+        <w:ind w:firstLine="420"/>
+      </w:pPr>
+      <w:r>
+        <w:tab/>
+      </w:r>
+      <w:r>
+        <w:tab/>
+      </w:r>
+      <w:r>
+        <w:tab/>
+      </w:r>
+      <w:r>
+        <w:tab/>
+      </w:r>
+      <w:proofErr w:type="gramStart"/>
+      <w:r>
+        <w:t>break</w:t>
+      </w:r>
+      <w:proofErr w:type="gramEnd"/>
+      <w:r>
+        <w:t>;</w:t>
+      </w:r>
+    </w:p>
+    <w:p>
+      <w:pPr>
+        <w:ind w:firstLine="420"/>
+      </w:pPr>
+      <w:r>
+        <w:tab/>
+      </w:r>
+      <w:r>
+        <w:tab/>
+      </w:r>
+      <w:r>
+        <w:tab/>
         <w:t>}</w:t>
       </w:r>
     </w:p>
@@ -2521,10 +3437,10 @@
       </w:pPr>
       <w:r>
         <w:tab/>
-        <w:t>AHRS_SPI_CS_HIGH();</w:t>
-      </w:r>
-      <w:r>
-        <w:tab/>
+      </w:r>
+      <w:r>
+        <w:tab/>
+        <w:t>}</w:t>
       </w:r>
     </w:p>
     <w:p>
@@ -2532,11 +3448,16 @@
         <w:ind w:firstLine="420"/>
       </w:pPr>
       <w:r>
-        <w:t xml:space="preserve">   </w:t>
-      </w:r>
-      <w:r>
-        <w:tab/>
-      </w:r>
+        <w:tab/>
+      </w:r>
+      <w:r>
+        <w:tab/>
+      </w:r>
+      <w:proofErr w:type="gramStart"/>
+      <w:r>
+        <w:t>else</w:t>
+      </w:r>
+      <w:proofErr w:type="gramEnd"/>
     </w:p>
     <w:p>
       <w:pPr>
@@ -2544,20 +3465,10 @@
       </w:pPr>
       <w:r>
         <w:tab/>
-        <w:t>cmt=*(ComType *)byteBuffer;</w:t>
-      </w:r>
-      <w:r>
-        <w:rPr>
-          <w:rFonts w:hint="eastAsia"/>
-        </w:rPr>
-        <w:tab/>
-        <w:t>//</w:t>
-      </w:r>
-      <w:r>
-        <w:rPr>
-          <w:rFonts w:hint="eastAsia"/>
-        </w:rPr>
-        <w:t>强制类型转换</w:t>
+      </w:r>
+      <w:r>
+        <w:tab/>
+        <w:t>{</w:t>
       </w:r>
     </w:p>
     <w:p>
@@ -2566,7 +3477,22 @@
       </w:pPr>
       <w:r>
         <w:tab/>
-        <w:t>for(i=0;i&lt;9;i++) CheckSum+=cmt.data[i];</w:t>
+      </w:r>
+      <w:r>
+        <w:tab/>
+      </w:r>
+      <w:r>
+        <w:tab/>
+      </w:r>
+      <w:proofErr w:type="spellStart"/>
+      <w:proofErr w:type="gramStart"/>
+      <w:r>
+        <w:t>bbstatus</w:t>
+      </w:r>
+      <w:proofErr w:type="spellEnd"/>
+      <w:proofErr w:type="gramEnd"/>
+      <w:r>
+        <w:t xml:space="preserve"> = 0;</w:t>
       </w:r>
     </w:p>
     <w:p>
@@ -2575,7 +3501,10 @@
       </w:pPr>
       <w:r>
         <w:tab/>
-        <w:t>if(CheckSum == cmt.Check &amp;&amp; CheckSum!=0)</w:t>
+      </w:r>
+      <w:r>
+        <w:tab/>
+        <w:t>}</w:t>
       </w:r>
     </w:p>
     <w:p>
@@ -2584,6 +3513,181 @@
       </w:pPr>
       <w:r>
         <w:tab/>
+      </w:r>
+      <w:r>
+        <w:tab/>
+      </w:r>
+      <w:proofErr w:type="spellStart"/>
+      <w:r>
+        <w:t>Delay_</w:t>
+      </w:r>
+      <w:proofErr w:type="gramStart"/>
+      <w:r>
+        <w:t>us</w:t>
+      </w:r>
+      <w:proofErr w:type="spellEnd"/>
+      <w:r>
+        <w:t>(</w:t>
+      </w:r>
+      <w:proofErr w:type="gramEnd"/>
+      <w:r>
+        <w:t>4);</w:t>
+      </w:r>
+    </w:p>
+    <w:p>
+      <w:pPr>
+        <w:ind w:firstLine="420"/>
+      </w:pPr>
+      <w:r>
+        <w:tab/>
+        <w:t>}</w:t>
+      </w:r>
+    </w:p>
+    <w:p>
+      <w:pPr>
+        <w:ind w:firstLine="420"/>
+        <w:rPr>
+          <w:rFonts w:hint="eastAsia"/>
+        </w:rPr>
+      </w:pPr>
+      <w:r>
+        <w:tab/>
+        <w:t>AHRS_SPI_CS_</w:t>
+      </w:r>
+      <w:proofErr w:type="gramStart"/>
+      <w:r>
+        <w:t>HIGH(</w:t>
+      </w:r>
+      <w:proofErr w:type="gramEnd"/>
+      <w:r>
+        <w:t>);</w:t>
+      </w:r>
+      <w:r>
+        <w:tab/>
+      </w:r>
+    </w:p>
+    <w:p>
+      <w:pPr>
+        <w:ind w:firstLine="420"/>
+      </w:pPr>
+      <w:r>
+        <w:tab/>
+      </w:r>
+      <w:proofErr w:type="spellStart"/>
+      <w:proofErr w:type="gramStart"/>
+      <w:r>
+        <w:t>cmt</w:t>
+      </w:r>
+      <w:proofErr w:type="spellEnd"/>
+      <w:proofErr w:type="gramEnd"/>
+      <w:r>
+        <w:t>=*(</w:t>
+      </w:r>
+      <w:proofErr w:type="spellStart"/>
+      <w:r>
+        <w:t>ComType</w:t>
+      </w:r>
+      <w:proofErr w:type="spellEnd"/>
+      <w:r>
+        <w:t xml:space="preserve"> *)</w:t>
+      </w:r>
+      <w:proofErr w:type="spellStart"/>
+      <w:r>
+        <w:t>spi_byte_buffer</w:t>
+      </w:r>
+      <w:proofErr w:type="spellEnd"/>
+      <w:r>
+        <w:t>;</w:t>
+      </w:r>
+    </w:p>
+    <w:p>
+      <w:pPr>
+        <w:ind w:firstLine="420"/>
+      </w:pPr>
+      <w:r>
+        <w:tab/>
+      </w:r>
+      <w:proofErr w:type="gramStart"/>
+      <w:r>
+        <w:t>for(</w:t>
+      </w:r>
+      <w:proofErr w:type="spellStart"/>
+      <w:proofErr w:type="gramEnd"/>
+      <w:r>
+        <w:t>i</w:t>
+      </w:r>
+      <w:proofErr w:type="spellEnd"/>
+      <w:r>
+        <w:t xml:space="preserve">=0;i&lt;9;i++) </w:t>
+      </w:r>
+      <w:proofErr w:type="spellStart"/>
+      <w:r>
+        <w:t>CheckSum</w:t>
+      </w:r>
+      <w:proofErr w:type="spellEnd"/>
+      <w:r>
+        <w:t>+=</w:t>
+      </w:r>
+      <w:proofErr w:type="spellStart"/>
+      <w:r>
+        <w:t>cmt.data</w:t>
+      </w:r>
+      <w:proofErr w:type="spellEnd"/>
+      <w:r>
+        <w:t>[</w:t>
+      </w:r>
+      <w:proofErr w:type="spellStart"/>
+      <w:r>
+        <w:t>i</w:t>
+      </w:r>
+      <w:proofErr w:type="spellEnd"/>
+      <w:r>
+        <w:t>];</w:t>
+      </w:r>
+    </w:p>
+    <w:p>
+      <w:pPr>
+        <w:ind w:firstLine="420"/>
+      </w:pPr>
+      <w:r>
+        <w:tab/>
+      </w:r>
+      <w:proofErr w:type="gramStart"/>
+      <w:r>
+        <w:t>if(</w:t>
+      </w:r>
+      <w:proofErr w:type="spellStart"/>
+      <w:proofErr w:type="gramEnd"/>
+      <w:r>
+        <w:t>CheckSum</w:t>
+      </w:r>
+      <w:proofErr w:type="spellEnd"/>
+      <w:r>
+        <w:t xml:space="preserve"> == </w:t>
+      </w:r>
+      <w:proofErr w:type="spellStart"/>
+      <w:r>
+        <w:t>cmt.Check</w:t>
+      </w:r>
+      <w:proofErr w:type="spellEnd"/>
+      <w:r>
+        <w:t xml:space="preserve"> &amp;&amp; </w:t>
+      </w:r>
+      <w:proofErr w:type="spellStart"/>
+      <w:r>
+        <w:t>CheckSum</w:t>
+      </w:r>
+      <w:proofErr w:type="spellEnd"/>
+      <w:r>
+        <w:t xml:space="preserve"> != 0)</w:t>
+      </w:r>
+    </w:p>
+    <w:p>
+      <w:pPr>
+        <w:ind w:firstLine="420"/>
+      </w:pPr>
+      <w:r>
+        <w:tab/>
         <w:t>{</w:t>
       </w:r>
     </w:p>
@@ -2593,11 +3697,62 @@
       </w:pPr>
       <w:r>
         <w:tab/>
-        <w:t xml:space="preserve"> </w:t>
-      </w:r>
-      <w:r>
-        <w:tab/>
-        <w:t>for(i=0;i&lt;3;i++) sd-&gt;gyr[i]=cmt.data[i]*0.00025;</w:t>
+      </w:r>
+      <w:r>
+        <w:tab/>
+      </w:r>
+      <w:proofErr w:type="gramStart"/>
+      <w:r>
+        <w:t>for(</w:t>
+      </w:r>
+      <w:proofErr w:type="spellStart"/>
+      <w:proofErr w:type="gramEnd"/>
+      <w:r>
+        <w:t>i</w:t>
+      </w:r>
+      <w:proofErr w:type="spellEnd"/>
+      <w:r>
+        <w:t xml:space="preserve">=0;i&lt;3;i++) </w:t>
+      </w:r>
+      <w:proofErr w:type="spellStart"/>
+      <w:r>
+        <w:t>sd</w:t>
+      </w:r>
+      <w:proofErr w:type="spellEnd"/>
+      <w:r>
+        <w:t>-&gt;</w:t>
+      </w:r>
+      <w:proofErr w:type="spellStart"/>
+      <w:r>
+        <w:t>gyr</w:t>
+      </w:r>
+      <w:proofErr w:type="spellEnd"/>
+      <w:r>
+        <w:t>[</w:t>
+      </w:r>
+      <w:proofErr w:type="spellStart"/>
+      <w:r>
+        <w:t>i</w:t>
+      </w:r>
+      <w:proofErr w:type="spellEnd"/>
+      <w:r>
+        <w:t>]=</w:t>
+      </w:r>
+      <w:proofErr w:type="spellStart"/>
+      <w:r>
+        <w:t>cmt.data</w:t>
+      </w:r>
+      <w:proofErr w:type="spellEnd"/>
+      <w:r>
+        <w:t>[</w:t>
+      </w:r>
+      <w:proofErr w:type="spellStart"/>
+      <w:r>
+        <w:t>i</w:t>
+      </w:r>
+      <w:proofErr w:type="spellEnd"/>
+      <w:r>
+        <w:t>]*0.00025;</w:t>
       </w:r>
     </w:p>
     <w:p>
@@ -2609,7 +3764,51 @@
       </w:r>
       <w:r>
         <w:tab/>
-        <w:t>for(i=0;i&lt;3;i++) sd-&gt;acc[i]=cmt.data[i+3]*0.001;</w:t>
+      </w:r>
+      <w:proofErr w:type="gramStart"/>
+      <w:r>
+        <w:t>for(</w:t>
+      </w:r>
+      <w:proofErr w:type="spellStart"/>
+      <w:proofErr w:type="gramEnd"/>
+      <w:r>
+        <w:t>i</w:t>
+      </w:r>
+      <w:proofErr w:type="spellEnd"/>
+      <w:r>
+        <w:t xml:space="preserve">=0;i&lt;3;i++) </w:t>
+      </w:r>
+      <w:proofErr w:type="spellStart"/>
+      <w:r>
+        <w:t>sd</w:t>
+      </w:r>
+      <w:proofErr w:type="spellEnd"/>
+      <w:r>
+        <w:t>-&gt;</w:t>
+      </w:r>
+      <w:proofErr w:type="spellStart"/>
+      <w:r>
+        <w:t>acc</w:t>
+      </w:r>
+      <w:proofErr w:type="spellEnd"/>
+      <w:r>
+        <w:t>[</w:t>
+      </w:r>
+      <w:proofErr w:type="spellStart"/>
+      <w:r>
+        <w:t>i</w:t>
+      </w:r>
+      <w:proofErr w:type="spellEnd"/>
+      <w:r>
+        <w:t>]=</w:t>
+      </w:r>
+      <w:proofErr w:type="spellStart"/>
+      <w:r>
+        <w:t>cmt.data</w:t>
+      </w:r>
+      <w:proofErr w:type="spellEnd"/>
+      <w:r>
+        <w:t>[i+3]*0.001;</w:t>
       </w:r>
     </w:p>
     <w:p>
@@ -2621,7 +3820,46 @@
       </w:r>
       <w:r>
         <w:tab/>
-        <w:t>for(i=0;i&lt;3;i++) sd-&gt;mag[i]=cmt.data[i+6];</w:t>
+      </w:r>
+      <w:proofErr w:type="gramStart"/>
+      <w:r>
+        <w:t>for(</w:t>
+      </w:r>
+      <w:proofErr w:type="spellStart"/>
+      <w:proofErr w:type="gramEnd"/>
+      <w:r>
+        <w:t>i</w:t>
+      </w:r>
+      <w:proofErr w:type="spellEnd"/>
+      <w:r>
+        <w:t>=0;i&lt;3</w:t>
+      </w:r>
+      <w:r>
+        <w:t xml:space="preserve">;i++) </w:t>
+      </w:r>
+      <w:proofErr w:type="spellStart"/>
+      <w:r>
+        <w:t>sd</w:t>
+      </w:r>
+      <w:proofErr w:type="spellEnd"/>
+      <w:r>
+        <w:t>-&gt;mag[</w:t>
+      </w:r>
+      <w:proofErr w:type="spellStart"/>
+      <w:r>
+        <w:t>i</w:t>
+      </w:r>
+      <w:proofErr w:type="spellEnd"/>
+      <w:r>
+        <w:t>]=</w:t>
+      </w:r>
+      <w:proofErr w:type="spellStart"/>
+      <w:r>
+        <w:t>cmt.data</w:t>
+      </w:r>
+      <w:proofErr w:type="spellEnd"/>
+      <w:r>
+        <w:t>[i+6];</w:t>
       </w:r>
     </w:p>
     <w:p>
@@ -2633,15 +3871,24 @@
       </w:r>
       <w:r>
         <w:tab/>
-        <w:t>return 1;</w:t>
+      </w:r>
+      <w:proofErr w:type="gramStart"/>
+      <w:r>
+        <w:t>ret</w:t>
+      </w:r>
+      <w:proofErr w:type="gramEnd"/>
+      <w:r>
+        <w:t xml:space="preserve"> = 1;</w:t>
       </w:r>
     </w:p>
     <w:p>
       <w:pPr>
         <w:ind w:firstLine="420"/>
-      </w:pPr>
-      <w:r>
-        <w:lastRenderedPageBreak/>
+        <w:rPr>
+          <w:rFonts w:hint="eastAsia"/>
+        </w:rPr>
+      </w:pPr>
+      <w:r>
         <w:tab/>
         <w:t>}</w:t>
       </w:r>
@@ -2652,7 +3899,14 @@
       </w:pPr>
       <w:r>
         <w:tab/>
-        <w:t>return 0;</w:t>
+      </w:r>
+      <w:proofErr w:type="gramStart"/>
+      <w:r>
+        <w:t>return</w:t>
+      </w:r>
+      <w:proofErr w:type="gramEnd"/>
+      <w:r>
+        <w:t xml:space="preserve"> ret;</w:t>
       </w:r>
     </w:p>
     <w:p>
@@ -2662,260 +3916,6 @@
       <w:r>
         <w:t>}</w:t>
       </w:r>
-    </w:p>
-    <w:p>
-      <w:pPr>
-        <w:pStyle w:val="a3"/>
-        <w:numPr>
-          <w:ilvl w:val="1"/>
-          <w:numId w:val="1"/>
-        </w:numPr>
-        <w:ind w:firstLineChars="0"/>
-      </w:pPr>
-      <w:r>
-        <w:rPr>
-          <w:rFonts w:hint="eastAsia"/>
-        </w:rPr>
-        <w:t>读取姿态数据</w:t>
-      </w:r>
-    </w:p>
-    <w:p>
-      <w:pPr>
-        <w:ind w:leftChars="202" w:left="424" w:firstLineChars="203" w:firstLine="426"/>
-      </w:pPr>
-      <w:r>
-        <w:rPr>
-          <w:rFonts w:hint="eastAsia"/>
-        </w:rPr>
-        <w:t>姿态数据结构体如下所示：</w:t>
-      </w:r>
-    </w:p>
-    <w:p>
-      <w:pPr>
-        <w:ind w:leftChars="200" w:left="420"/>
-      </w:pPr>
-      <w:r>
-        <w:t>typedef struct</w:t>
-      </w:r>
-    </w:p>
-    <w:p>
-      <w:pPr>
-        <w:ind w:leftChars="200" w:left="420"/>
-      </w:pPr>
-      <w:r>
-        <w:t>{</w:t>
-      </w:r>
-    </w:p>
-    <w:p>
-      <w:pPr>
-        <w:ind w:leftChars="200" w:left="420"/>
-      </w:pPr>
-      <w:r>
-        <w:tab/>
-        <w:t>s16 data[7];</w:t>
-      </w:r>
-    </w:p>
-    <w:p>
-      <w:pPr>
-        <w:ind w:leftChars="200" w:left="420"/>
-      </w:pPr>
-      <w:r>
-        <w:tab/>
-        <w:t>s32 check;</w:t>
-      </w:r>
-    </w:p>
-    <w:p>
-      <w:pPr>
-        <w:ind w:leftChars="200" w:left="420"/>
-      </w:pPr>
-      <w:r>
-        <w:t>}AttComType;</w:t>
-      </w:r>
-    </w:p>
-    <w:p>
-      <w:pPr>
-        <w:ind w:leftChars="200" w:left="420"/>
-        <w:rPr>
-          <w:rFonts w:hint="eastAsia"/>
-        </w:rPr>
-      </w:pPr>
-      <w:r>
-        <w:rPr>
-          <w:rFonts w:hint="eastAsia"/>
-        </w:rPr>
-        <w:t>姿态数据共包括</w:t>
-      </w:r>
-      <w:r>
-        <w:rPr>
-          <w:rFonts w:hint="eastAsia"/>
-        </w:rPr>
-        <w:t>18</w:t>
-      </w:r>
-      <w:r>
-        <w:rPr>
-          <w:rFonts w:hint="eastAsia"/>
-        </w:rPr>
-        <w:t>个字节。上位机先发送一个</w:t>
-      </w:r>
-      <w:r>
-        <w:rPr>
-          <w:rFonts w:hint="eastAsia"/>
-        </w:rPr>
-        <w:t>0xa9</w:t>
-      </w:r>
-      <w:r>
-        <w:rPr>
-          <w:rFonts w:hint="eastAsia"/>
-        </w:rPr>
-        <w:t>，之后再连续读</w:t>
-      </w:r>
-      <w:r>
-        <w:rPr>
-          <w:rFonts w:hint="eastAsia"/>
-        </w:rPr>
-        <w:t>28</w:t>
-      </w:r>
-      <w:r>
-        <w:rPr>
-          <w:rFonts w:hint="eastAsia"/>
-        </w:rPr>
-        <w:t>个字节。方法与原始数据的读取类似</w:t>
-      </w:r>
-      <w:r>
-        <w:rPr>
-          <w:rFonts w:hint="eastAsia"/>
-        </w:rPr>
-        <w:t>。姿态数据结构体包含</w:t>
-      </w:r>
-      <w:r>
-        <w:rPr>
-          <w:rFonts w:hint="eastAsia"/>
-        </w:rPr>
-        <w:t>7</w:t>
-      </w:r>
-      <w:r>
-        <w:rPr>
-          <w:rFonts w:hint="eastAsia"/>
-        </w:rPr>
-        <w:t>个</w:t>
-      </w:r>
-      <w:r>
-        <w:rPr>
-          <w:rFonts w:hint="eastAsia"/>
-        </w:rPr>
-        <w:t>s16</w:t>
-      </w:r>
-      <w:r>
-        <w:rPr>
-          <w:rFonts w:hint="eastAsia"/>
-        </w:rPr>
-        <w:t>类型和</w:t>
-      </w:r>
-      <w:r>
-        <w:rPr>
-          <w:rFonts w:hint="eastAsia"/>
-        </w:rPr>
-        <w:t>1</w:t>
-      </w:r>
-      <w:r>
-        <w:rPr>
-          <w:rFonts w:hint="eastAsia"/>
-        </w:rPr>
-        <w:t>个</w:t>
-      </w:r>
-      <w:r>
-        <w:rPr>
-          <w:rFonts w:hint="eastAsia"/>
-        </w:rPr>
-        <w:t>s32</w:t>
-      </w:r>
-      <w:r>
-        <w:rPr>
-          <w:rFonts w:hint="eastAsia"/>
-        </w:rPr>
-        <w:t>类型。前</w:t>
-      </w:r>
-      <w:r>
-        <w:rPr>
-          <w:rFonts w:hint="eastAsia"/>
-        </w:rPr>
-        <w:t>4</w:t>
-      </w:r>
-      <w:r>
-        <w:rPr>
-          <w:rFonts w:hint="eastAsia"/>
-        </w:rPr>
-        <w:t>个</w:t>
-      </w:r>
-      <w:r>
-        <w:rPr>
-          <w:rFonts w:hint="eastAsia"/>
-        </w:rPr>
-        <w:t>s16</w:t>
-      </w:r>
-      <w:r>
-        <w:rPr>
-          <w:rFonts w:hint="eastAsia"/>
-        </w:rPr>
-        <w:t>为姿态四元数</w:t>
-      </w:r>
-      <w:r>
-        <w:rPr>
-          <w:rFonts w:hint="eastAsia"/>
-        </w:rPr>
-        <w:t>q[x]*4000,</w:t>
-      </w:r>
-      <w:r>
-        <w:rPr>
-          <w:rFonts w:hint="eastAsia"/>
-        </w:rPr>
-        <w:t>后</w:t>
-      </w:r>
-      <w:r>
-        <w:rPr>
-          <w:rFonts w:hint="eastAsia"/>
-        </w:rPr>
-        <w:t>3</w:t>
-      </w:r>
-      <w:r>
-        <w:rPr>
-          <w:rFonts w:hint="eastAsia"/>
-        </w:rPr>
-        <w:t>个为</w:t>
-      </w:r>
-      <w:r>
-        <w:rPr>
-          <w:rFonts w:hint="eastAsia"/>
-        </w:rPr>
-        <w:t>xyz</w:t>
-      </w:r>
-      <w:r>
-        <w:rPr>
-          <w:rFonts w:hint="eastAsia"/>
-        </w:rPr>
-        <w:t>轴角速率，同原始数据中的角速率，大小为</w:t>
-      </w:r>
-      <w:r>
-        <w:rPr>
-          <w:rFonts w:hint="eastAsia"/>
-        </w:rPr>
-        <w:t>gyr[x]*4000.</w:t>
-      </w:r>
-    </w:p>
-    <w:p>
-      <w:pPr>
-        <w:ind w:leftChars="200" w:left="420"/>
-        <w:rPr>
-          <w:rFonts w:hint="eastAsia"/>
-        </w:rPr>
-      </w:pPr>
-    </w:p>
-    <w:p>
-      <w:pPr>
-        <w:ind w:leftChars="200" w:left="420"/>
-      </w:pPr>
-      <w:bookmarkStart w:id="3" w:name="_GoBack"/>
-      <w:bookmarkEnd w:id="3"/>
     </w:p>
     <w:sectPr>
       <w:pgSz w:w="11906" w:h="16838"/>

</xml_diff>

<commit_message>
edit readme docx, for ambiguity avoidance
</commit_message>
<xml_diff>
--- a/说明文档.docx
+++ b/说明文档.docx
@@ -1621,9 +1621,6 @@
           <w:numId w:val="2"/>
         </w:numPr>
         <w:ind w:firstLineChars="0"/>
-        <w:rPr>
-          <w:rFonts w:hint="eastAsia"/>
-        </w:rPr>
       </w:pPr>
       <w:r>
         <w:rPr>
@@ -1762,7 +1759,6 @@
         <w:pStyle w:val="a5"/>
         <w:jc w:val="center"/>
         <w:rPr>
-          <w:rFonts w:hint="eastAsia"/>
           <w:noProof/>
         </w:rPr>
       </w:pPr>
@@ -1901,7 +1897,6 @@
         <w:pStyle w:val="a5"/>
         <w:jc w:val="center"/>
         <w:rPr>
-          <w:rFonts w:hint="eastAsia"/>
           <w:noProof/>
         </w:rPr>
       </w:pPr>
@@ -2039,7 +2034,6 @@
         <w:pStyle w:val="a5"/>
         <w:jc w:val="center"/>
         <w:rPr>
-          <w:rFonts w:hint="eastAsia"/>
           <w:noProof/>
         </w:rPr>
       </w:pPr>
@@ -2111,11 +2105,6 @@
       </w:r>
     </w:p>
     <w:p>
-      <w:pPr>
-        <w:rPr>
-          <w:rFonts w:hint="eastAsia"/>
-        </w:rPr>
-      </w:pPr>
       <w:r>
         <w:rPr>
           <w:rFonts w:hint="eastAsia"/>
@@ -2189,9 +2178,6 @@
     <w:p>
       <w:pPr>
         <w:ind w:firstLine="420"/>
-        <w:rPr>
-          <w:rFonts w:hint="eastAsia"/>
-        </w:rPr>
       </w:pPr>
       <w:r>
         <w:t>0.9978</w:t>
@@ -2423,6 +2409,192 @@
         </w:rPr>
         <w:t>为经过校正后的球体，应表现为球心在原点的圆球面。在本例中，椭球畸变并不明显，是因为笔者的磁罗盘是标定过的！</w:t>
       </w:r>
+    </w:p>
+    <w:p>
+      <w:pPr>
+        <w:ind w:leftChars="202" w:left="424" w:firstLineChars="134" w:firstLine="281"/>
+      </w:pPr>
+      <w:r>
+        <w:rPr>
+          <w:rFonts w:hint="eastAsia"/>
+        </w:rPr>
+        <w:t xml:space="preserve">3. </w:t>
+      </w:r>
+      <w:r>
+        <w:rPr>
+          <w:rFonts w:hint="eastAsia"/>
+        </w:rPr>
+        <w:t>得到椭球参数后，对磁罗盘的零偏和标度因数进行补偿。就上述例子而言，补偿方法如下：</w:t>
+      </w:r>
+    </w:p>
+    <w:p>
+      <w:pPr>
+        <w:ind w:leftChars="202" w:left="424" w:firstLineChars="134" w:firstLine="281"/>
+      </w:pPr>
+      <w:proofErr w:type="gramStart"/>
+      <w:r>
+        <w:rPr>
+          <w:rFonts w:hint="eastAsia"/>
+        </w:rPr>
+        <w:t>mag</w:t>
+      </w:r>
+      <w:r>
+        <w:rPr>
+          <w:rFonts w:hint="eastAsia"/>
+        </w:rPr>
+        <w:t>[</w:t>
+      </w:r>
+      <w:proofErr w:type="gramEnd"/>
+      <w:r>
+        <w:rPr>
+          <w:rFonts w:hint="eastAsia"/>
+        </w:rPr>
+        <w:t xml:space="preserve">0] = </w:t>
+      </w:r>
+      <w:r>
+        <w:rPr>
+          <w:rFonts w:hint="eastAsia"/>
+        </w:rPr>
+        <w:t>radii</w:t>
+      </w:r>
+      <w:r>
+        <w:rPr>
+          <w:rFonts w:hint="eastAsia"/>
+        </w:rPr>
+        <w:t>[0]*(</w:t>
+      </w:r>
+      <w:r>
+        <w:t xml:space="preserve"> </w:t>
+      </w:r>
+      <w:proofErr w:type="spellStart"/>
+      <w:r>
+        <w:t>unCalibrated</w:t>
+      </w:r>
+      <w:proofErr w:type="spellEnd"/>
+      <w:r>
+        <w:rPr>
+          <w:rFonts w:hint="eastAsia"/>
+        </w:rPr>
+        <w:t xml:space="preserve"> </w:t>
+      </w:r>
+      <w:r>
+        <w:rPr>
+          <w:rFonts w:hint="eastAsia"/>
+        </w:rPr>
+        <w:t>[0]-center[0]</w:t>
+      </w:r>
+      <w:r>
+        <w:rPr>
+          <w:rFonts w:hint="eastAsia"/>
+        </w:rPr>
+        <w:t>);</w:t>
+      </w:r>
+    </w:p>
+    <w:p>
+      <w:pPr>
+        <w:ind w:leftChars="202" w:left="424" w:firstLineChars="134" w:firstLine="281"/>
+      </w:pPr>
+      <w:proofErr w:type="gramStart"/>
+      <w:r>
+        <w:rPr>
+          <w:rFonts w:hint="eastAsia"/>
+        </w:rPr>
+        <w:t>mag</w:t>
+      </w:r>
+      <w:r>
+        <w:rPr>
+          <w:rFonts w:hint="eastAsia"/>
+        </w:rPr>
+        <w:t>[</w:t>
+      </w:r>
+      <w:proofErr w:type="gramEnd"/>
+      <w:r>
+        <w:rPr>
+          <w:rFonts w:hint="eastAsia"/>
+        </w:rPr>
+        <w:t xml:space="preserve">1] = </w:t>
+      </w:r>
+      <w:r>
+        <w:rPr>
+          <w:rFonts w:hint="eastAsia"/>
+        </w:rPr>
+        <w:t>radii</w:t>
+      </w:r>
+      <w:r>
+        <w:rPr>
+          <w:rFonts w:hint="eastAsia"/>
+        </w:rPr>
+        <w:t>[1]*(</w:t>
+      </w:r>
+      <w:r>
+        <w:t xml:space="preserve"> </w:t>
+      </w:r>
+      <w:proofErr w:type="spellStart"/>
+      <w:r>
+        <w:t>unCalibrated</w:t>
+      </w:r>
+      <w:proofErr w:type="spellEnd"/>
+      <w:r>
+        <w:rPr>
+          <w:rFonts w:hint="eastAsia"/>
+        </w:rPr>
+        <w:t xml:space="preserve"> </w:t>
+      </w:r>
+      <w:r>
+        <w:rPr>
+          <w:rFonts w:hint="eastAsia"/>
+        </w:rPr>
+        <w:t>[1]-center[1]);</w:t>
+      </w:r>
+    </w:p>
+    <w:p>
+      <w:pPr>
+        <w:ind w:leftChars="202" w:left="424" w:firstLineChars="134" w:firstLine="281"/>
+      </w:pPr>
+      <w:r>
+        <w:rPr>
+          <w:rFonts w:hint="eastAsia"/>
+        </w:rPr>
+        <w:t>mag</w:t>
+      </w:r>
+      <w:r>
+        <w:rPr>
+          <w:rFonts w:hint="eastAsia"/>
+        </w:rPr>
+        <w:t xml:space="preserve">[2] = </w:t>
+      </w:r>
+      <w:r>
+        <w:rPr>
+          <w:rFonts w:hint="eastAsia"/>
+        </w:rPr>
+        <w:t>radii</w:t>
+      </w:r>
+      <w:r>
+        <w:rPr>
+          <w:rFonts w:hint="eastAsia"/>
+        </w:rPr>
+        <w:t>[2]*(</w:t>
+      </w:r>
+      <w:r>
+        <w:t xml:space="preserve"> </w:t>
+      </w:r>
+      <w:proofErr w:type="spellStart"/>
+      <w:r>
+        <w:t>unCalibrated</w:t>
+      </w:r>
+      <w:proofErr w:type="spellEnd"/>
+      <w:r>
+        <w:rPr>
+          <w:rFonts w:hint="eastAsia"/>
+        </w:rPr>
+        <w:t xml:space="preserve"> </w:t>
+      </w:r>
+      <w:r>
+        <w:rPr>
+          <w:rFonts w:hint="eastAsia"/>
+        </w:rPr>
+        <w:t>[2]-center[2]);</w:t>
+      </w:r>
       <w:bookmarkStart w:id="6" w:name="_GoBack"/>
       <w:bookmarkEnd w:id="6"/>
     </w:p>
@@ -2434,187 +2606,11 @@
         <w:rPr>
           <w:rFonts w:hint="eastAsia"/>
         </w:rPr>
-        <w:t xml:space="preserve">3. </w:t>
-      </w:r>
-      <w:r>
-        <w:rPr>
-          <w:rFonts w:hint="eastAsia"/>
-        </w:rPr>
-        <w:t>得到椭球参数后，对磁罗盘的零偏和标度因数进行补偿。就上述例子而言，补偿方法如下：</w:t>
-      </w:r>
-    </w:p>
-    <w:p>
-      <w:pPr>
-        <w:ind w:leftChars="202" w:left="424" w:firstLineChars="134" w:firstLine="281"/>
-      </w:pPr>
-      <w:proofErr w:type="gramStart"/>
-      <w:r>
-        <w:t>M</w:t>
-      </w:r>
-      <w:r>
-        <w:rPr>
-          <w:rFonts w:hint="eastAsia"/>
-        </w:rPr>
-        <w:t>ag[</w:t>
-      </w:r>
-      <w:proofErr w:type="gramEnd"/>
-      <w:r>
-        <w:rPr>
-          <w:rFonts w:hint="eastAsia"/>
-        </w:rPr>
-        <w:t xml:space="preserve">0] = </w:t>
-      </w:r>
-      <w:proofErr w:type="spellStart"/>
-      <w:r>
-        <w:rPr>
-          <w:rFonts w:hint="eastAsia"/>
-        </w:rPr>
-        <w:t>ans</w:t>
-      </w:r>
-      <w:proofErr w:type="spellEnd"/>
-      <w:r>
-        <w:rPr>
-          <w:rFonts w:hint="eastAsia"/>
-        </w:rPr>
-        <w:t>[0]*(</w:t>
-      </w:r>
-      <w:proofErr w:type="spellStart"/>
-      <w:r>
-        <w:rPr>
-          <w:rFonts w:hint="eastAsia"/>
-        </w:rPr>
-        <w:t>mag_raw</w:t>
-      </w:r>
-      <w:proofErr w:type="spellEnd"/>
-      <w:r>
-        <w:rPr>
-          <w:rFonts w:hint="eastAsia"/>
-        </w:rPr>
-        <w:t>[0]-center[0]</w:t>
-      </w:r>
-      <w:r>
-        <w:rPr>
-          <w:rFonts w:hint="eastAsia"/>
-        </w:rPr>
-        <w:t>);</w:t>
-      </w:r>
-    </w:p>
-    <w:p>
-      <w:pPr>
-        <w:ind w:leftChars="202" w:left="424" w:firstLineChars="134" w:firstLine="281"/>
-      </w:pPr>
-      <w:proofErr w:type="gramStart"/>
-      <w:r>
-        <w:t>M</w:t>
-      </w:r>
-      <w:r>
-        <w:rPr>
-          <w:rFonts w:hint="eastAsia"/>
-        </w:rPr>
-        <w:t>ag[</w:t>
-      </w:r>
-      <w:proofErr w:type="gramEnd"/>
-      <w:r>
-        <w:rPr>
-          <w:rFonts w:hint="eastAsia"/>
-        </w:rPr>
-        <w:t xml:space="preserve">1] = </w:t>
-      </w:r>
-      <w:proofErr w:type="spellStart"/>
-      <w:r>
-        <w:rPr>
-          <w:rFonts w:hint="eastAsia"/>
-        </w:rPr>
-        <w:t>ans</w:t>
-      </w:r>
-      <w:proofErr w:type="spellEnd"/>
-      <w:r>
-        <w:rPr>
-          <w:rFonts w:hint="eastAsia"/>
-        </w:rPr>
-        <w:t>[1]*(</w:t>
-      </w:r>
-      <w:proofErr w:type="spellStart"/>
-      <w:r>
-        <w:rPr>
-          <w:rFonts w:hint="eastAsia"/>
-        </w:rPr>
-        <w:t>mag_raw</w:t>
-      </w:r>
-      <w:proofErr w:type="spellEnd"/>
-      <w:r>
-        <w:rPr>
-          <w:rFonts w:hint="eastAsia"/>
-        </w:rPr>
-        <w:t>[1]-center[1]);</w:t>
-      </w:r>
-    </w:p>
-    <w:p>
-      <w:pPr>
-        <w:ind w:leftChars="202" w:left="424" w:firstLineChars="134" w:firstLine="281"/>
-      </w:pPr>
-      <w:proofErr w:type="gramStart"/>
-      <w:r>
-        <w:t>M</w:t>
-      </w:r>
-      <w:r>
-        <w:rPr>
-          <w:rFonts w:hint="eastAsia"/>
-        </w:rPr>
-        <w:t>ag[</w:t>
-      </w:r>
-      <w:proofErr w:type="gramEnd"/>
-      <w:r>
-        <w:rPr>
-          <w:rFonts w:hint="eastAsia"/>
-        </w:rPr>
-        <w:t xml:space="preserve">2] = </w:t>
-      </w:r>
-      <w:proofErr w:type="spellStart"/>
-      <w:r>
-        <w:rPr>
-          <w:rFonts w:hint="eastAsia"/>
-        </w:rPr>
-        <w:t>ans</w:t>
-      </w:r>
-      <w:proofErr w:type="spellEnd"/>
-      <w:r>
-        <w:rPr>
-          <w:rFonts w:hint="eastAsia"/>
-        </w:rPr>
-        <w:t>[2]*(</w:t>
-      </w:r>
-      <w:proofErr w:type="spellStart"/>
-      <w:r>
-        <w:rPr>
-          <w:rFonts w:hint="eastAsia"/>
-        </w:rPr>
-        <w:t>mag_raw</w:t>
-      </w:r>
-      <w:proofErr w:type="spellEnd"/>
-      <w:r>
-        <w:rPr>
-          <w:rFonts w:hint="eastAsia"/>
-        </w:rPr>
-        <w:t>[2]-center[2]);</w:t>
-      </w:r>
-    </w:p>
-    <w:p>
-      <w:pPr>
-        <w:ind w:leftChars="202" w:left="424" w:firstLineChars="134" w:firstLine="281"/>
-      </w:pPr>
-      <w:r>
-        <w:rPr>
-          <w:rFonts w:hint="eastAsia"/>
-        </w:rPr>
         <w:t>其中，</w:t>
       </w:r>
       <w:proofErr w:type="spellStart"/>
       <w:r>
-        <w:rPr>
-          <w:rFonts w:hint="eastAsia"/>
-        </w:rPr>
-        <w:t>mag_raw</w:t>
+        <w:t>unCalibrated</w:t>
       </w:r>
       <w:proofErr w:type="spellEnd"/>
       <w:r>
@@ -3028,9 +3024,6 @@
     <w:p>
       <w:pPr>
         <w:ind w:firstLine="420"/>
-        <w:rPr>
-          <w:rFonts w:hint="eastAsia"/>
-        </w:rPr>
       </w:pPr>
       <w:r>
         <w:tab/>
@@ -3546,9 +3539,6 @@
     <w:p>
       <w:pPr>
         <w:ind w:firstLine="420"/>
-        <w:rPr>
-          <w:rFonts w:hint="eastAsia"/>
-        </w:rPr>
       </w:pPr>
       <w:r>
         <w:tab/>
@@ -3832,10 +3822,7 @@
       </w:r>
       <w:proofErr w:type="spellEnd"/>
       <w:r>
-        <w:t>=0;i&lt;3</w:t>
-      </w:r>
-      <w:r>
-        <w:t xml:space="preserve">;i++) </w:t>
+        <w:t xml:space="preserve">=0;i&lt;3;i++) </w:t>
       </w:r>
       <w:proofErr w:type="spellStart"/>
       <w:r>
@@ -3884,9 +3871,6 @@
     <w:p>
       <w:pPr>
         <w:ind w:firstLine="420"/>
-        <w:rPr>
-          <w:rFonts w:hint="eastAsia"/>
-        </w:rPr>
       </w:pPr>
       <w:r>
         <w:tab/>

</xml_diff>